<commit_message>
resume sounds better now lol
</commit_message>
<xml_diff>
--- a/downloads/Software-Dev-Resume-Updated.docx
+++ b/downloads/Software-Dev-Resume-Updated.docx
@@ -1092,14 +1092,28 @@
           <w:rFonts w:ascii="Times New Roman" w:hAnsi="Times New Roman" w:cs="Times New Roman"/>
           <w:sz w:val="20"/>
         </w:rPr>
-        <w:t xml:space="preserve"> and </w:t>
-      </w:r>
-      <w:r>
-        <w:rPr>
-          <w:rFonts w:ascii="Times New Roman" w:hAnsi="Times New Roman" w:cs="Times New Roman"/>
-          <w:sz w:val="20"/>
-        </w:rPr>
-        <w:t>n</w:t>
+        <w:t xml:space="preserve"> </w:t>
+      </w:r>
+      <w:r>
+        <w:rPr>
+          <w:rFonts w:ascii="Times New Roman" w:hAnsi="Times New Roman" w:cs="Times New Roman"/>
+          <w:sz w:val="20"/>
+        </w:rPr>
+        <w:t>&amp;</w:t>
+      </w:r>
+      <w:r>
+        <w:rPr>
+          <w:rFonts w:ascii="Times New Roman" w:hAnsi="Times New Roman" w:cs="Times New Roman"/>
+          <w:sz w:val="20"/>
+        </w:rPr>
+        <w:t xml:space="preserve"> </w:t>
+      </w:r>
+      <w:r>
+        <w:rPr>
+          <w:rFonts w:ascii="Times New Roman" w:hAnsi="Times New Roman" w:cs="Times New Roman"/>
+          <w:sz w:val="20"/>
+        </w:rPr>
+        <w:t>N</w:t>
       </w:r>
       <w:r>
         <w:rPr>
@@ -1135,6 +1149,13 @@
         </w:rPr>
         <w:t>React/Redux</w:t>
       </w:r>
+      <w:r>
+        <w:rPr>
+          <w:rFonts w:ascii="Times New Roman" w:hAnsi="Times New Roman" w:cs="Times New Roman"/>
+          <w:sz w:val="20"/>
+        </w:rPr>
+        <w:t xml:space="preserve"> (/w Hooks)</w:t>
+      </w:r>
     </w:p>
     <w:p>
       <w:pPr>
@@ -1153,14 +1174,35 @@
           <w:rFonts w:ascii="Times New Roman" w:hAnsi="Times New Roman" w:cs="Times New Roman"/>
           <w:sz w:val="20"/>
         </w:rPr>
-        <w:t xml:space="preserve">C#, Python </w:t>
-      </w:r>
-      <w:r>
-        <w:rPr>
-          <w:rFonts w:ascii="Times New Roman" w:hAnsi="Times New Roman" w:cs="Times New Roman"/>
-          <w:sz w:val="20"/>
-        </w:rPr>
-        <w:t>3, MATLAB</w:t>
+        <w:t>Python 3</w:t>
+      </w:r>
+      <w:r>
+        <w:rPr>
+          <w:rFonts w:ascii="Times New Roman" w:hAnsi="Times New Roman" w:cs="Times New Roman"/>
+          <w:sz w:val="20"/>
+        </w:rPr>
+        <w:t xml:space="preserve">, </w:t>
+      </w:r>
+      <w:r>
+        <w:rPr>
+          <w:rFonts w:ascii="Times New Roman" w:hAnsi="Times New Roman" w:cs="Times New Roman"/>
+          <w:sz w:val="20"/>
+        </w:rPr>
+        <w:t xml:space="preserve">C#, </w:t>
+      </w:r>
+      <w:r>
+        <w:rPr>
+          <w:rFonts w:ascii="Times New Roman" w:hAnsi="Times New Roman" w:cs="Times New Roman"/>
+          <w:sz w:val="20"/>
+        </w:rPr>
+        <w:t>MATLAB</w:t>
+      </w:r>
+      <w:r>
+        <w:rPr>
+          <w:rFonts w:ascii="Times New Roman" w:hAnsi="Times New Roman" w:cs="Times New Roman"/>
+          <w:sz w:val="20"/>
+        </w:rPr>
+        <w:t xml:space="preserve"> (Basic familiarity)</w:t>
       </w:r>
     </w:p>
     <w:p>
@@ -1699,28 +1741,30 @@
           <w:b/>
         </w:rPr>
         <w:tab/>
+      </w:r>
+      <w:r>
+        <w:rPr>
+          <w:rFonts w:ascii="Times New Roman" w:hAnsi="Times New Roman" w:cs="Times New Roman"/>
+          <w:bCs/>
+          <w:color w:val="BFBFBF" w:themeColor="background1" w:themeShade="BF"/>
+        </w:rPr>
         <w:t xml:space="preserve">November 2016 </w:t>
       </w:r>
       <w:r>
         <w:rPr>
           <w:rFonts w:ascii="Times New Roman" w:hAnsi="Times New Roman" w:cs="Times New Roman"/>
-          <w:b/>
+          <w:bCs/>
+          <w:color w:val="BFBFBF" w:themeColor="background1" w:themeShade="BF"/>
         </w:rPr>
         <w:t>–</w:t>
       </w:r>
       <w:r>
         <w:rPr>
           <w:rFonts w:ascii="Times New Roman" w:hAnsi="Times New Roman" w:cs="Times New Roman"/>
-          <w:b/>
+          <w:bCs/>
+          <w:color w:val="BFBFBF" w:themeColor="background1" w:themeShade="BF"/>
         </w:rPr>
         <w:t xml:space="preserve"> Present</w:t>
-      </w:r>
-      <w:r>
-        <w:rPr>
-          <w:rFonts w:ascii="Times New Roman" w:hAnsi="Times New Roman" w:cs="Times New Roman"/>
-          <w:b/>
-        </w:rPr>
-        <w:t>:</w:t>
       </w:r>
     </w:p>
     <w:p>
@@ -1834,21 +1878,7 @@
           <w:rFonts w:ascii="Times New Roman" w:hAnsi="Times New Roman" w:cs="Times New Roman"/>
           <w:b/>
         </w:rPr>
-        <w:t xml:space="preserve">Electronics </w:t>
-      </w:r>
-      <w:r>
-        <w:rPr>
-          <w:rFonts w:ascii="Times New Roman" w:hAnsi="Times New Roman" w:cs="Times New Roman"/>
-          <w:b/>
-        </w:rPr>
-        <w:t>Engineering Intern</w:t>
-      </w:r>
-      <w:r>
-        <w:rPr>
-          <w:rFonts w:ascii="Times New Roman" w:hAnsi="Times New Roman" w:cs="Times New Roman"/>
-          <w:b/>
-        </w:rPr>
-        <w:t xml:space="preserve"> - </w:t>
+        <w:t xml:space="preserve">Electronics Engineering Intern - </w:t>
       </w:r>
       <w:proofErr w:type="spellStart"/>
       <w:r>
@@ -1869,30 +1899,18 @@
       <w:r>
         <w:rPr>
           <w:rFonts w:ascii="Times New Roman" w:hAnsi="Times New Roman" w:cs="Times New Roman"/>
-          <w:b/>
+          <w:bCs/>
+          <w:color w:val="BFBFBF" w:themeColor="background1" w:themeShade="BF"/>
         </w:rPr>
         <w:t>September</w:t>
       </w:r>
       <w:r>
         <w:rPr>
           <w:rFonts w:ascii="Times New Roman" w:hAnsi="Times New Roman" w:cs="Times New Roman"/>
-          <w:b/>
-        </w:rPr>
-        <w:t xml:space="preserve"> 2019 – </w:t>
-      </w:r>
-      <w:r>
-        <w:rPr>
-          <w:rFonts w:ascii="Times New Roman" w:hAnsi="Times New Roman" w:cs="Times New Roman"/>
-          <w:b/>
-        </w:rPr>
-        <w:t>September</w:t>
-      </w:r>
-      <w:r>
-        <w:rPr>
-          <w:rFonts w:ascii="Times New Roman" w:hAnsi="Times New Roman" w:cs="Times New Roman"/>
-          <w:b/>
-        </w:rPr>
-        <w:t xml:space="preserve"> 2019:</w:t>
+          <w:bCs/>
+          <w:color w:val="BFBFBF" w:themeColor="background1" w:themeShade="BF"/>
+        </w:rPr>
+        <w:t xml:space="preserve"> 2019 – September 2019</w:t>
       </w:r>
     </w:p>
     <w:p>
@@ -1923,7 +1941,7 @@
           <w:sz w:val="20"/>
           <w:szCs w:val="20"/>
         </w:rPr>
-        <w:t xml:space="preserve">Operated on the assembly of custom PCB </w:t>
+        <w:t>Operated on the assembly</w:t>
       </w:r>
       <w:r>
         <w:rPr>
@@ -1931,6 +1949,54 @@
           <w:sz w:val="20"/>
           <w:szCs w:val="20"/>
         </w:rPr>
+        <w:t xml:space="preserve"> production</w:t>
+      </w:r>
+      <w:r>
+        <w:rPr>
+          <w:rFonts w:ascii="Times New Roman" w:hAnsi="Times New Roman" w:cs="Times New Roman"/>
+          <w:sz w:val="20"/>
+          <w:szCs w:val="20"/>
+        </w:rPr>
+        <w:t xml:space="preserve"> </w:t>
+      </w:r>
+      <w:r>
+        <w:rPr>
+          <w:rFonts w:ascii="Times New Roman" w:hAnsi="Times New Roman" w:cs="Times New Roman"/>
+          <w:sz w:val="20"/>
+          <w:szCs w:val="20"/>
+        </w:rPr>
+        <w:t>cycle</w:t>
+      </w:r>
+      <w:r>
+        <w:rPr>
+          <w:rFonts w:ascii="Times New Roman" w:hAnsi="Times New Roman" w:cs="Times New Roman"/>
+          <w:sz w:val="20"/>
+          <w:szCs w:val="20"/>
+        </w:rPr>
+        <w:t xml:space="preserve"> o</w:t>
+      </w:r>
+      <w:r>
+        <w:rPr>
+          <w:rFonts w:ascii="Times New Roman" w:hAnsi="Times New Roman" w:cs="Times New Roman"/>
+          <w:sz w:val="20"/>
+          <w:szCs w:val="20"/>
+        </w:rPr>
+        <w:t>f</w:t>
+      </w:r>
+      <w:r>
+        <w:rPr>
+          <w:rFonts w:ascii="Times New Roman" w:hAnsi="Times New Roman" w:cs="Times New Roman"/>
+          <w:sz w:val="20"/>
+          <w:szCs w:val="20"/>
+        </w:rPr>
+        <w:t xml:space="preserve"> custom PCB </w:t>
+      </w:r>
+      <w:r>
+        <w:rPr>
+          <w:rFonts w:ascii="Times New Roman" w:hAnsi="Times New Roman" w:cs="Times New Roman"/>
+          <w:sz w:val="20"/>
+          <w:szCs w:val="20"/>
+        </w:rPr>
         <w:t>prototypes</w:t>
       </w:r>
       <w:r>
@@ -1939,7 +2005,15 @@
           <w:sz w:val="20"/>
           <w:szCs w:val="20"/>
         </w:rPr>
-        <w:t xml:space="preserve"> and designs</w:t>
+        <w:t>/</w:t>
+      </w:r>
+      <w:r>
+        <w:rPr>
+          <w:rFonts w:ascii="Times New Roman" w:hAnsi="Times New Roman" w:cs="Times New Roman"/>
+          <w:sz w:val="20"/>
+          <w:szCs w:val="20"/>
+        </w:rPr>
+        <w:t>designs</w:t>
       </w:r>
       <w:r>
         <w:rPr>
@@ -1977,7 +2051,7 @@
           <w:sz w:val="20"/>
           <w:szCs w:val="20"/>
         </w:rPr>
-        <w:t xml:space="preserve">Handled PCB </w:t>
+        <w:t>Handled PCB Testing</w:t>
       </w:r>
       <w:r>
         <w:rPr>
@@ -1985,7 +2059,7 @@
           <w:sz w:val="20"/>
           <w:szCs w:val="20"/>
         </w:rPr>
-        <w:t>Testing</w:t>
+        <w:t xml:space="preserve"> with</w:t>
       </w:r>
       <w:r>
         <w:rPr>
@@ -1993,7 +2067,39 @@
           <w:sz w:val="20"/>
           <w:szCs w:val="20"/>
         </w:rPr>
-        <w:t xml:space="preserve"> with</w:t>
+        <w:t xml:space="preserve"> A</w:t>
+      </w:r>
+      <w:r>
+        <w:rPr>
+          <w:rFonts w:ascii="Times New Roman" w:hAnsi="Times New Roman" w:cs="Times New Roman"/>
+          <w:sz w:val="20"/>
+          <w:szCs w:val="20"/>
+        </w:rPr>
+        <w:t>utomated Optical Inspection</w:t>
+      </w:r>
+      <w:r>
+        <w:rPr>
+          <w:rFonts w:ascii="Times New Roman" w:hAnsi="Times New Roman" w:cs="Times New Roman"/>
+          <w:sz w:val="20"/>
+          <w:szCs w:val="20"/>
+        </w:rPr>
+        <w:t xml:space="preserve"> </w:t>
+      </w:r>
+      <w:r>
+        <w:rPr>
+          <w:rFonts w:ascii="Times New Roman" w:hAnsi="Times New Roman" w:cs="Times New Roman"/>
+          <w:sz w:val="20"/>
+          <w:szCs w:val="20"/>
+        </w:rPr>
+        <w:t>and Fly Probe Testing</w:t>
+      </w:r>
+      <w:r>
+        <w:rPr>
+          <w:rFonts w:ascii="Times New Roman" w:hAnsi="Times New Roman" w:cs="Times New Roman"/>
+          <w:sz w:val="20"/>
+          <w:szCs w:val="20"/>
+        </w:rPr>
+        <w:t xml:space="preserve"> methods</w:t>
       </w:r>
       <w:bookmarkStart w:id="0" w:name="_GoBack"/>
       <w:bookmarkEnd w:id="0"/>
@@ -2003,7 +2109,7 @@
           <w:sz w:val="20"/>
           <w:szCs w:val="20"/>
         </w:rPr>
-        <w:t xml:space="preserve"> A</w:t>
+        <w:t xml:space="preserve"> </w:t>
       </w:r>
       <w:r>
         <w:rPr>
@@ -2011,47 +2117,7 @@
           <w:sz w:val="20"/>
           <w:szCs w:val="20"/>
         </w:rPr>
-        <w:t>utomated Optical Inspection</w:t>
-      </w:r>
-      <w:r>
-        <w:rPr>
-          <w:rFonts w:ascii="Times New Roman" w:hAnsi="Times New Roman" w:cs="Times New Roman"/>
-          <w:sz w:val="20"/>
-          <w:szCs w:val="20"/>
-        </w:rPr>
-        <w:t xml:space="preserve"> </w:t>
-      </w:r>
-      <w:r>
-        <w:rPr>
-          <w:rFonts w:ascii="Times New Roman" w:hAnsi="Times New Roman" w:cs="Times New Roman"/>
-          <w:sz w:val="20"/>
-          <w:szCs w:val="20"/>
-        </w:rPr>
-        <w:t>and Fly Probe Testing</w:t>
-      </w:r>
-      <w:r>
-        <w:rPr>
-          <w:rFonts w:ascii="Times New Roman" w:hAnsi="Times New Roman" w:cs="Times New Roman"/>
-          <w:sz w:val="20"/>
-          <w:szCs w:val="20"/>
-        </w:rPr>
-        <w:t xml:space="preserve"> </w:t>
-      </w:r>
-      <w:r>
-        <w:rPr>
-          <w:rFonts w:ascii="Times New Roman" w:hAnsi="Times New Roman" w:cs="Times New Roman"/>
-          <w:sz w:val="20"/>
-          <w:szCs w:val="20"/>
-        </w:rPr>
         <w:t>under</w:t>
-      </w:r>
-      <w:r>
-        <w:rPr>
-          <w:rFonts w:ascii="Times New Roman" w:hAnsi="Times New Roman" w:cs="Times New Roman"/>
-          <w:sz w:val="20"/>
-          <w:szCs w:val="20"/>
-        </w:rPr>
-        <w:t xml:space="preserve"> careful</w:t>
       </w:r>
       <w:r>
         <w:rPr>
@@ -2175,15 +2241,27 @@
         </w:rPr>
         <w:t>Manager/</w:t>
       </w:r>
-      <w:proofErr w:type="spellStart"/>
-      <w:r>
-        <w:rPr>
-          <w:rFonts w:ascii="Times New Roman" w:hAnsi="Times New Roman" w:cs="Times New Roman"/>
-          <w:sz w:val="20"/>
-        </w:rPr>
-        <w:t>Coworker</w:t>
-      </w:r>
-      <w:proofErr w:type="spellEnd"/>
+      <w:r>
+        <w:rPr>
+          <w:rFonts w:ascii="Times New Roman" w:hAnsi="Times New Roman" w:cs="Times New Roman"/>
+          <w:sz w:val="20"/>
+        </w:rPr>
+        <w:t>Co</w:t>
+      </w:r>
+      <w:r>
+        <w:rPr>
+          <w:rFonts w:ascii="Times New Roman" w:hAnsi="Times New Roman" w:cs="Times New Roman"/>
+          <w:sz w:val="20"/>
+        </w:rPr>
+        <w:t>-</w:t>
+      </w:r>
+      <w:r>
+        <w:rPr>
+          <w:rFonts w:ascii="Times New Roman" w:hAnsi="Times New Roman" w:cs="Times New Roman"/>
+          <w:sz w:val="20"/>
+        </w:rPr>
+        <w:t>worker</w:t>
+      </w:r>
     </w:p>
     <w:p>
       <w:pPr>
@@ -3520,7 +3598,7 @@
 </file>
 
 <file path=customXml/itemProps2.xml><?xml version="1.0" encoding="utf-8"?>
-<ds:datastoreItem xmlns:ds="http://schemas.openxmlformats.org/officeDocument/2006/customXml" ds:itemID="{226F93D9-952D-214A-A187-714424B0E217}">
+<ds:datastoreItem xmlns:ds="http://schemas.openxmlformats.org/officeDocument/2006/customXml" ds:itemID="{277983F6-3682-D240-B44B-561908CAD7A2}">
   <ds:schemaRefs>
     <ds:schemaRef ds:uri="http://schemas.openxmlformats.org/officeDocument/2006/bibliography"/>
   </ds:schemaRefs>

</xml_diff>

<commit_message>
fixed the weird AOS double scroll issue
</commit_message>
<xml_diff>
--- a/downloads/Software-Dev-Resume-Updated.docx
+++ b/downloads/Software-Dev-Resume-Updated.docx
@@ -213,6 +213,16 @@
           <w:rFonts w:ascii="Times New Roman" w:hAnsi="Times New Roman" w:cs="Times New Roman"/>
         </w:rPr>
       </w:pPr>
+      <w:r>
+        <w:rPr>
+          <w:rFonts w:ascii="Times New Roman" w:hAnsi="Times New Roman" w:cs="Times New Roman"/>
+          <w:noProof/>
+          <w:sz w:val="20"/>
+        </w:rPr>
+        <w:pict w14:anchorId="771E0BC9">
+          <v:rect id="_x0000_i1032" alt="" style="width:468pt;height:.05pt;mso-width-percent:0;mso-height-percent:0;mso-width-percent:0;mso-height-percent:0" o:hralign="center" o:hrstd="t" o:hr="t" fillcolor="#a0a0a0" stroked="f"/>
+        </w:pict>
+      </w:r>
     </w:p>
     <w:p>
       <w:pPr>
@@ -388,6 +398,16 @@
           <w:szCs w:val="32"/>
         </w:rPr>
       </w:pPr>
+      <w:r>
+        <w:rPr>
+          <w:rFonts w:ascii="Times New Roman" w:hAnsi="Times New Roman" w:cs="Times New Roman"/>
+          <w:noProof/>
+          <w:sz w:val="20"/>
+        </w:rPr>
+        <w:pict w14:anchorId="550BD35F">
+          <v:rect id="_x0000_i1031" alt="" style="width:468pt;height:.05pt;mso-width-percent:0;mso-height-percent:0;mso-width-percent:0;mso-height-percent:0" o:hralign="center" o:hrstd="t" o:hr="t" fillcolor="#a0a0a0" stroked="f"/>
+        </w:pict>
+      </w:r>
     </w:p>
     <w:p>
       <w:pPr>
@@ -405,15 +425,6 @@
         </w:rPr>
         <w:t>TECHNICAL PROJECTS</w:t>
       </w:r>
-    </w:p>
-    <w:p>
-      <w:pPr>
-        <w:spacing w:after="120"/>
-        <w:rPr>
-          <w:rFonts w:ascii="Times New Roman" w:hAnsi="Times New Roman" w:cs="Times New Roman"/>
-          <w:sz w:val="20"/>
-        </w:rPr>
-      </w:pPr>
     </w:p>
     <w:p>
       <w:pPr>
@@ -575,6 +586,15 @@
           <w:rFonts w:ascii="Times New Roman" w:hAnsi="Times New Roman" w:cs="Times New Roman"/>
           <w:sz w:val="20"/>
         </w:rPr>
+        <w:t xml:space="preserve"> Hooks</w:t>
+      </w:r>
+      <w:bookmarkStart w:id="0" w:name="_GoBack"/>
+      <w:bookmarkEnd w:id="0"/>
+      <w:r>
+        <w:rPr>
+          <w:rFonts w:ascii="Times New Roman" w:hAnsi="Times New Roman" w:cs="Times New Roman"/>
+          <w:sz w:val="20"/>
+        </w:rPr>
         <w:t xml:space="preserve">, </w:t>
       </w:r>
       <w:r>
@@ -582,21 +602,21 @@
           <w:rFonts w:ascii="Times New Roman" w:hAnsi="Times New Roman" w:cs="Times New Roman"/>
           <w:sz w:val="20"/>
         </w:rPr>
-        <w:t>Redux store</w:t>
-      </w:r>
-      <w:r>
-        <w:rPr>
-          <w:rFonts w:ascii="Times New Roman" w:hAnsi="Times New Roman" w:cs="Times New Roman"/>
-          <w:sz w:val="20"/>
-        </w:rPr>
-        <w:t xml:space="preserve"> and</w:t>
-      </w:r>
-      <w:r>
-        <w:rPr>
-          <w:rFonts w:ascii="Times New Roman" w:hAnsi="Times New Roman" w:cs="Times New Roman"/>
-          <w:sz w:val="20"/>
-        </w:rPr>
-        <w:t xml:space="preserve"> React Router.</w:t>
+        <w:t>React Router</w:t>
+      </w:r>
+      <w:r>
+        <w:rPr>
+          <w:rFonts w:ascii="Times New Roman" w:hAnsi="Times New Roman" w:cs="Times New Roman"/>
+          <w:sz w:val="20"/>
+        </w:rPr>
+        <w:t xml:space="preserve"> and Redux Store</w:t>
+      </w:r>
+      <w:r>
+        <w:rPr>
+          <w:rFonts w:ascii="Times New Roman" w:hAnsi="Times New Roman" w:cs="Times New Roman"/>
+          <w:sz w:val="20"/>
+        </w:rPr>
+        <w:t>.</w:t>
       </w:r>
     </w:p>
     <w:p>
@@ -976,6 +996,16 @@
           <w:szCs w:val="20"/>
         </w:rPr>
       </w:pPr>
+      <w:r>
+        <w:rPr>
+          <w:rFonts w:ascii="Times New Roman" w:hAnsi="Times New Roman" w:cs="Times New Roman"/>
+          <w:noProof/>
+          <w:sz w:val="20"/>
+        </w:rPr>
+        <w:pict w14:anchorId="2D3F46D3">
+          <v:rect id="_x0000_i1030" alt="" style="width:468pt;height:.05pt;mso-width-percent:0;mso-height-percent:0;mso-width-percent:0;mso-height-percent:0" o:hralign="center" o:hrstd="t" o:hr="t" fillcolor="#a0a0a0" stroked="f"/>
+        </w:pict>
+      </w:r>
     </w:p>
     <w:p>
       <w:pPr>
@@ -1004,6 +1034,904 @@
           <w:color w:val="BFBFBF" w:themeColor="background1" w:themeShade="BF"/>
           <w:sz w:val="32"/>
           <w:szCs w:val="32"/>
+        </w:rPr>
+      </w:pPr>
+    </w:p>
+    <w:p>
+      <w:pPr>
+        <w:ind w:left="2160" w:hanging="2160"/>
+        <w:rPr>
+          <w:rFonts w:ascii="Times New Roman" w:hAnsi="Times New Roman" w:cs="Times New Roman"/>
+          <w:color w:val="000000" w:themeColor="text1"/>
+          <w:sz w:val="20"/>
+          <w:szCs w:val="20"/>
+        </w:rPr>
+      </w:pPr>
+      <w:r>
+        <w:rPr>
+          <w:rFonts w:ascii="Times New Roman" w:hAnsi="Times New Roman" w:cs="Times New Roman"/>
+          <w:color w:val="000000" w:themeColor="text1"/>
+          <w:sz w:val="20"/>
+          <w:szCs w:val="20"/>
+        </w:rPr>
+        <w:t xml:space="preserve">Languages: </w:t>
+      </w:r>
+      <w:r>
+        <w:rPr>
+          <w:rFonts w:ascii="Times New Roman" w:hAnsi="Times New Roman" w:cs="Times New Roman"/>
+          <w:color w:val="000000" w:themeColor="text1"/>
+          <w:sz w:val="20"/>
+          <w:szCs w:val="20"/>
+        </w:rPr>
+        <w:tab/>
+        <w:t>HTML</w:t>
+      </w:r>
+      <w:r>
+        <w:rPr>
+          <w:rFonts w:ascii="Times New Roman" w:hAnsi="Times New Roman" w:cs="Times New Roman"/>
+          <w:color w:val="000000" w:themeColor="text1"/>
+          <w:sz w:val="20"/>
+          <w:szCs w:val="20"/>
+        </w:rPr>
+        <w:t xml:space="preserve">5, </w:t>
+      </w:r>
+      <w:r>
+        <w:rPr>
+          <w:rFonts w:ascii="Times New Roman" w:hAnsi="Times New Roman" w:cs="Times New Roman"/>
+          <w:color w:val="000000" w:themeColor="text1"/>
+          <w:sz w:val="20"/>
+          <w:szCs w:val="20"/>
+        </w:rPr>
+        <w:t>CSS3 (/w Sass)</w:t>
+      </w:r>
+      <w:r>
+        <w:rPr>
+          <w:rFonts w:ascii="Times New Roman" w:hAnsi="Times New Roman" w:cs="Times New Roman"/>
+          <w:color w:val="000000" w:themeColor="text1"/>
+          <w:sz w:val="20"/>
+          <w:szCs w:val="20"/>
+        </w:rPr>
+        <w:t xml:space="preserve">, JavaScript (/w jQuery &amp; Node.js), Python 3, </w:t>
+      </w:r>
+      <w:r>
+        <w:rPr>
+          <w:rFonts w:ascii="Times New Roman" w:hAnsi="Times New Roman" w:cs="Times New Roman"/>
+          <w:color w:val="000000" w:themeColor="text1"/>
+          <w:sz w:val="20"/>
+          <w:szCs w:val="20"/>
+        </w:rPr>
+        <w:t>Java,</w:t>
+      </w:r>
+      <w:r>
+        <w:rPr>
+          <w:rFonts w:ascii="Times New Roman" w:hAnsi="Times New Roman" w:cs="Times New Roman"/>
+          <w:color w:val="000000" w:themeColor="text1"/>
+          <w:sz w:val="20"/>
+          <w:szCs w:val="20"/>
+        </w:rPr>
+        <w:t xml:space="preserve"> </w:t>
+      </w:r>
+      <w:r>
+        <w:rPr>
+          <w:rFonts w:ascii="Times New Roman" w:hAnsi="Times New Roman" w:cs="Times New Roman"/>
+          <w:color w:val="000000" w:themeColor="text1"/>
+          <w:sz w:val="20"/>
+          <w:szCs w:val="20"/>
+        </w:rPr>
+        <w:t>MATLAB</w:t>
+      </w:r>
+    </w:p>
+    <w:p>
+      <w:pPr>
+        <w:ind w:left="2160" w:hanging="2160"/>
+        <w:rPr>
+          <w:rFonts w:ascii="Times New Roman" w:hAnsi="Times New Roman" w:cs="Times New Roman"/>
+          <w:color w:val="000000" w:themeColor="text1"/>
+          <w:sz w:val="20"/>
+          <w:szCs w:val="20"/>
+        </w:rPr>
+      </w:pPr>
+    </w:p>
+    <w:p>
+      <w:pPr>
+        <w:rPr>
+          <w:rFonts w:ascii="Times New Roman" w:hAnsi="Times New Roman" w:cs="Times New Roman"/>
+          <w:color w:val="000000" w:themeColor="text1"/>
+          <w:sz w:val="20"/>
+          <w:szCs w:val="20"/>
+        </w:rPr>
+      </w:pPr>
+      <w:r>
+        <w:rPr>
+          <w:rFonts w:ascii="Times New Roman" w:hAnsi="Times New Roman" w:cs="Times New Roman"/>
+          <w:color w:val="000000" w:themeColor="text1"/>
+          <w:sz w:val="20"/>
+          <w:szCs w:val="20"/>
+        </w:rPr>
+        <w:t>Frameworks:</w:t>
+      </w:r>
+      <w:r>
+        <w:rPr>
+          <w:rFonts w:ascii="Times New Roman" w:hAnsi="Times New Roman" w:cs="Times New Roman"/>
+          <w:color w:val="000000" w:themeColor="text1"/>
+          <w:sz w:val="20"/>
+          <w:szCs w:val="20"/>
+        </w:rPr>
+        <w:tab/>
+      </w:r>
+      <w:r>
+        <w:rPr>
+          <w:rFonts w:ascii="Times New Roman" w:hAnsi="Times New Roman" w:cs="Times New Roman"/>
+          <w:color w:val="000000" w:themeColor="text1"/>
+          <w:sz w:val="20"/>
+          <w:szCs w:val="20"/>
+        </w:rPr>
+        <w:tab/>
+      </w:r>
+      <w:r>
+        <w:rPr>
+          <w:rFonts w:ascii="Times New Roman" w:hAnsi="Times New Roman" w:cs="Times New Roman"/>
+          <w:color w:val="000000" w:themeColor="text1"/>
+          <w:sz w:val="20"/>
+          <w:szCs w:val="20"/>
+        </w:rPr>
+        <w:t xml:space="preserve">Bootstrap 4, </w:t>
+      </w:r>
+      <w:r>
+        <w:rPr>
+          <w:rFonts w:ascii="Times New Roman" w:hAnsi="Times New Roman" w:cs="Times New Roman"/>
+          <w:color w:val="000000" w:themeColor="text1"/>
+          <w:sz w:val="20"/>
+          <w:szCs w:val="20"/>
+        </w:rPr>
+        <w:t>React/Redux (/w Router &amp; Hooks)</w:t>
+      </w:r>
+    </w:p>
+    <w:p>
+      <w:pPr>
+        <w:rPr>
+          <w:rFonts w:ascii="Times New Roman" w:hAnsi="Times New Roman" w:cs="Times New Roman"/>
+          <w:color w:val="000000" w:themeColor="text1"/>
+          <w:sz w:val="20"/>
+          <w:szCs w:val="20"/>
+        </w:rPr>
+      </w:pPr>
+    </w:p>
+    <w:p>
+      <w:pPr>
+        <w:ind w:left="2160" w:hanging="2160"/>
+        <w:rPr>
+          <w:rFonts w:ascii="Times New Roman" w:hAnsi="Times New Roman" w:cs="Times New Roman"/>
+          <w:sz w:val="20"/>
+        </w:rPr>
+      </w:pPr>
+      <w:r>
+        <w:rPr>
+          <w:rFonts w:ascii="Times New Roman" w:hAnsi="Times New Roman" w:cs="Times New Roman"/>
+          <w:color w:val="000000" w:themeColor="text1"/>
+          <w:sz w:val="20"/>
+          <w:szCs w:val="20"/>
+        </w:rPr>
+        <w:t>Tools:</w:t>
+      </w:r>
+      <w:r>
+        <w:rPr>
+          <w:rFonts w:ascii="Times New Roman" w:hAnsi="Times New Roman" w:cs="Times New Roman"/>
+          <w:color w:val="000000" w:themeColor="text1"/>
+          <w:sz w:val="20"/>
+          <w:szCs w:val="20"/>
+        </w:rPr>
+        <w:tab/>
+        <w:t xml:space="preserve">Bash, NPM, Git, GitHub </w:t>
+      </w:r>
+      <w:r>
+        <w:rPr>
+          <w:rFonts w:ascii="Times New Roman" w:hAnsi="Times New Roman" w:cs="Times New Roman"/>
+          <w:color w:val="000000" w:themeColor="text1"/>
+          <w:sz w:val="20"/>
+          <w:szCs w:val="20"/>
+        </w:rPr>
+        <w:t>Desktop</w:t>
+      </w:r>
+      <w:r>
+        <w:rPr>
+          <w:rFonts w:ascii="Times New Roman" w:hAnsi="Times New Roman" w:cs="Times New Roman"/>
+          <w:color w:val="000000" w:themeColor="text1"/>
+          <w:sz w:val="20"/>
+          <w:szCs w:val="20"/>
+        </w:rPr>
+        <w:t xml:space="preserve">, Gimp, Visual Studio Code </w:t>
+      </w:r>
+      <w:r>
+        <w:rPr>
+          <w:rFonts w:ascii="Times New Roman" w:hAnsi="Times New Roman" w:cs="Times New Roman"/>
+          <w:color w:val="000000" w:themeColor="text1"/>
+          <w:sz w:val="20"/>
+          <w:szCs w:val="20"/>
+        </w:rPr>
+        <w:t>(2019)</w:t>
+      </w:r>
+      <w:r>
+        <w:rPr>
+          <w:rFonts w:ascii="Times New Roman" w:hAnsi="Times New Roman" w:cs="Times New Roman"/>
+          <w:color w:val="000000" w:themeColor="text1"/>
+          <w:sz w:val="20"/>
+          <w:szCs w:val="20"/>
+        </w:rPr>
+        <w:t>,</w:t>
+      </w:r>
+      <w:r>
+        <w:rPr>
+          <w:rFonts w:ascii="Times New Roman" w:hAnsi="Times New Roman" w:cs="Times New Roman"/>
+          <w:color w:val="000000" w:themeColor="text1"/>
+          <w:sz w:val="20"/>
+          <w:szCs w:val="20"/>
+        </w:rPr>
+        <w:t xml:space="preserve"> Microsoft Word, Microsoft Excel, Microsoft Outlook</w:t>
+      </w:r>
+    </w:p>
+    <w:p>
+      <w:pPr>
+        <w:rPr>
+          <w:rFonts w:ascii="Times New Roman" w:hAnsi="Times New Roman" w:cs="Times New Roman"/>
+          <w:sz w:val="20"/>
+        </w:rPr>
+      </w:pPr>
+    </w:p>
+    <w:p>
+      <w:pPr>
+        <w:rPr>
+          <w:rFonts w:ascii="Times New Roman" w:hAnsi="Times New Roman" w:cs="Times New Roman"/>
+          <w:sz w:val="20"/>
+        </w:rPr>
+      </w:pPr>
+      <w:r>
+        <w:rPr>
+          <w:rFonts w:ascii="Times New Roman" w:hAnsi="Times New Roman" w:cs="Times New Roman"/>
+          <w:sz w:val="20"/>
+        </w:rPr>
+        <w:t xml:space="preserve">Additional Experience: </w:t>
+      </w:r>
+      <w:r>
+        <w:rPr>
+          <w:rFonts w:ascii="Times New Roman" w:hAnsi="Times New Roman" w:cs="Times New Roman"/>
+          <w:sz w:val="20"/>
+        </w:rPr>
+        <w:tab/>
+      </w:r>
+      <w:r>
+        <w:rPr>
+          <w:rFonts w:ascii="Times New Roman" w:hAnsi="Times New Roman" w:cs="Times New Roman"/>
+          <w:sz w:val="20"/>
+        </w:rPr>
+        <w:t>Agile (Scrum)</w:t>
+      </w:r>
+      <w:r>
+        <w:rPr>
+          <w:rFonts w:ascii="Times New Roman" w:hAnsi="Times New Roman" w:cs="Times New Roman"/>
+          <w:sz w:val="20"/>
+        </w:rPr>
+        <w:t>,</w:t>
+      </w:r>
+      <w:r>
+        <w:rPr>
+          <w:rFonts w:ascii="Times New Roman" w:hAnsi="Times New Roman" w:cs="Times New Roman"/>
+          <w:sz w:val="20"/>
+        </w:rPr>
+        <w:t xml:space="preserve"> AJAX,</w:t>
+      </w:r>
+      <w:r>
+        <w:rPr>
+          <w:rFonts w:ascii="Times New Roman" w:hAnsi="Times New Roman" w:cs="Times New Roman"/>
+          <w:sz w:val="20"/>
+        </w:rPr>
+        <w:t xml:space="preserve"> </w:t>
+      </w:r>
+      <w:r>
+        <w:rPr>
+          <w:rFonts w:ascii="Times New Roman" w:hAnsi="Times New Roman" w:cs="Times New Roman"/>
+          <w:sz w:val="20"/>
+        </w:rPr>
+        <w:t>Pair Programming</w:t>
+      </w:r>
+      <w:r>
+        <w:rPr>
+          <w:rFonts w:ascii="Times New Roman" w:hAnsi="Times New Roman" w:cs="Times New Roman"/>
+          <w:sz w:val="20"/>
+        </w:rPr>
+        <w:t>, Team Programming</w:t>
+      </w:r>
+      <w:r>
+        <w:rPr>
+          <w:rFonts w:ascii="Times New Roman" w:hAnsi="Times New Roman" w:cs="Times New Roman"/>
+          <w:sz w:val="20"/>
+        </w:rPr>
+        <w:t>, Unit Testing</w:t>
+      </w:r>
+    </w:p>
+    <w:p>
+      <w:pPr>
+        <w:rPr>
+          <w:rFonts w:ascii="Times New Roman" w:hAnsi="Times New Roman" w:cs="Times New Roman"/>
+          <w:noProof/>
+          <w:sz w:val="20"/>
+        </w:rPr>
+      </w:pPr>
+    </w:p>
+    <w:p>
+      <w:pPr>
+        <w:rPr>
+          <w:rFonts w:ascii="Times New Roman" w:hAnsi="Times New Roman" w:cs="Times New Roman"/>
+          <w:noProof/>
+          <w:sz w:val="20"/>
+        </w:rPr>
+      </w:pPr>
+      <w:r>
+        <w:rPr>
+          <w:rFonts w:ascii="Times New Roman" w:hAnsi="Times New Roman" w:cs="Times New Roman"/>
+          <w:noProof/>
+          <w:sz w:val="20"/>
+        </w:rPr>
+        <w:pict w14:anchorId="11049FFD">
+          <v:rect id="_x0000_i1029" alt="" style="width:468pt;height:.05pt;mso-width-percent:0;mso-height-percent:0;mso-width-percent:0;mso-height-percent:0" o:hralign="center" o:hrstd="t" o:hr="t" fillcolor="#a0a0a0" stroked="f"/>
+        </w:pict>
+      </w:r>
+    </w:p>
+    <w:p>
+      <w:pPr>
+        <w:rPr>
+          <w:rFonts w:ascii="Times New Roman" w:hAnsi="Times New Roman" w:cs="Times New Roman"/>
+          <w:noProof/>
+          <w:sz w:val="20"/>
+        </w:rPr>
+      </w:pPr>
+    </w:p>
+    <w:p>
+      <w:pPr>
+        <w:rPr>
+          <w:rFonts w:ascii="Times New Roman" w:hAnsi="Times New Roman" w:cs="Times New Roman"/>
+          <w:noProof/>
+          <w:sz w:val="20"/>
+        </w:rPr>
+      </w:pPr>
+    </w:p>
+    <w:p>
+      <w:pPr>
+        <w:rPr>
+          <w:rFonts w:ascii="Times New Roman" w:hAnsi="Times New Roman" w:cs="Times New Roman"/>
+          <w:sz w:val="20"/>
+        </w:rPr>
+      </w:pPr>
+    </w:p>
+    <w:p>
+      <w:pPr>
+        <w:rPr>
+          <w:rFonts w:ascii="Times New Roman" w:hAnsi="Times New Roman" w:cs="Times New Roman"/>
+          <w:sz w:val="20"/>
+        </w:rPr>
+      </w:pPr>
+    </w:p>
+    <w:p>
+      <w:pPr>
+        <w:rPr>
+          <w:rFonts w:ascii="Times New Roman" w:hAnsi="Times New Roman" w:cs="Times New Roman"/>
+          <w:b/>
+          <w:color w:val="BFBFBF" w:themeColor="background1" w:themeShade="BF"/>
+          <w:sz w:val="32"/>
+          <w:szCs w:val="32"/>
+        </w:rPr>
+      </w:pPr>
+      <w:r>
+        <w:rPr>
+          <w:rFonts w:ascii="Times New Roman" w:hAnsi="Times New Roman" w:cs="Times New Roman"/>
+          <w:noProof/>
+          <w:sz w:val="20"/>
+        </w:rPr>
+        <w:pict w14:anchorId="092F0A43">
+          <v:rect id="_x0000_i1028" alt="" style="width:468pt;height:.05pt;mso-width-percent:0;mso-height-percent:0;mso-width-percent:0;mso-height-percent:0" o:hralign="center" o:hrstd="t" o:hr="t" fillcolor="#a0a0a0" stroked="f"/>
+        </w:pict>
+      </w:r>
+    </w:p>
+    <w:p>
+      <w:pPr>
+        <w:rPr>
+          <w:rFonts w:ascii="Times New Roman" w:hAnsi="Times New Roman" w:cs="Times New Roman"/>
+          <w:sz w:val="20"/>
+        </w:rPr>
+      </w:pPr>
+      <w:r>
+        <w:rPr>
+          <w:rFonts w:ascii="Times New Roman" w:hAnsi="Times New Roman" w:cs="Times New Roman"/>
+          <w:b/>
+          <w:color w:val="BFBFBF" w:themeColor="background1" w:themeShade="BF"/>
+          <w:sz w:val="32"/>
+          <w:szCs w:val="32"/>
+        </w:rPr>
+        <w:t>E</w:t>
+      </w:r>
+      <w:r>
+        <w:rPr>
+          <w:rFonts w:ascii="Times New Roman" w:hAnsi="Times New Roman" w:cs="Times New Roman"/>
+          <w:b/>
+          <w:color w:val="BFBFBF" w:themeColor="background1" w:themeShade="BF"/>
+          <w:sz w:val="32"/>
+          <w:szCs w:val="32"/>
+        </w:rPr>
+        <w:t>DUCATION</w:t>
+      </w:r>
+    </w:p>
+    <w:p>
+      <w:pPr>
+        <w:spacing w:after="120"/>
+        <w:rPr>
+          <w:rFonts w:ascii="Times New Roman" w:hAnsi="Times New Roman" w:cs="Times New Roman"/>
+          <w:b/>
+          <w:color w:val="BFBFBF" w:themeColor="background1" w:themeShade="BF"/>
+          <w:sz w:val="20"/>
+          <w:szCs w:val="20"/>
+        </w:rPr>
+      </w:pPr>
+    </w:p>
+    <w:p>
+      <w:pPr>
+        <w:rPr>
+          <w:rFonts w:ascii="Times New Roman" w:hAnsi="Times New Roman" w:cs="Times New Roman"/>
+        </w:rPr>
+      </w:pPr>
+      <w:r>
+        <w:rPr>
+          <w:rFonts w:ascii="Times New Roman" w:hAnsi="Times New Roman" w:cs="Times New Roman"/>
+          <w:b/>
+        </w:rPr>
+        <w:t>Monash University</w:t>
+      </w:r>
+    </w:p>
+    <w:p>
+      <w:pPr>
+        <w:rPr>
+          <w:rFonts w:ascii="Times New Roman" w:hAnsi="Times New Roman" w:cs="Times New Roman"/>
+        </w:rPr>
+      </w:pPr>
+      <w:r>
+        <w:rPr>
+          <w:rFonts w:ascii="Times New Roman" w:hAnsi="Times New Roman" w:cs="Times New Roman"/>
+          <w:sz w:val="20"/>
+        </w:rPr>
+        <w:t xml:space="preserve">2019 </w:t>
+      </w:r>
+      <w:r>
+        <w:rPr>
+          <w:rFonts w:ascii="Times New Roman" w:hAnsi="Times New Roman" w:cs="Times New Roman"/>
+          <w:sz w:val="20"/>
+        </w:rPr>
+        <w:t>–</w:t>
+      </w:r>
+      <w:r>
+        <w:rPr>
+          <w:rFonts w:ascii="Times New Roman" w:hAnsi="Times New Roman" w:cs="Times New Roman"/>
+          <w:sz w:val="20"/>
+        </w:rPr>
+        <w:t xml:space="preserve"> 2023</w:t>
+      </w:r>
+    </w:p>
+    <w:p>
+      <w:pPr>
+        <w:rPr>
+          <w:rFonts w:ascii="Times New Roman" w:hAnsi="Times New Roman" w:cs="Times New Roman"/>
+          <w:sz w:val="20"/>
+        </w:rPr>
+      </w:pPr>
+      <w:r>
+        <w:rPr>
+          <w:rFonts w:ascii="Times New Roman" w:hAnsi="Times New Roman" w:cs="Times New Roman"/>
+          <w:sz w:val="20"/>
+        </w:rPr>
+        <w:t>B</w:t>
+      </w:r>
+      <w:r>
+        <w:rPr>
+          <w:rFonts w:ascii="Times New Roman" w:hAnsi="Times New Roman" w:cs="Times New Roman"/>
+          <w:sz w:val="20"/>
+        </w:rPr>
+        <w:t xml:space="preserve">achelor of Engineering </w:t>
+      </w:r>
+      <w:r>
+        <w:rPr>
+          <w:rFonts w:ascii="Times New Roman" w:hAnsi="Times New Roman" w:cs="Times New Roman"/>
+          <w:sz w:val="20"/>
+        </w:rPr>
+        <w:t>(Hon</w:t>
+      </w:r>
+      <w:r>
+        <w:rPr>
+          <w:rFonts w:ascii="Times New Roman" w:hAnsi="Times New Roman" w:cs="Times New Roman"/>
+          <w:sz w:val="20"/>
+        </w:rPr>
+        <w:t>ours</w:t>
+      </w:r>
+      <w:r>
+        <w:rPr>
+          <w:rFonts w:ascii="Times New Roman" w:hAnsi="Times New Roman" w:cs="Times New Roman"/>
+          <w:sz w:val="20"/>
+        </w:rPr>
+        <w:t>)</w:t>
+      </w:r>
+      <w:r>
+        <w:rPr>
+          <w:rFonts w:ascii="Times New Roman" w:hAnsi="Times New Roman" w:cs="Times New Roman"/>
+          <w:sz w:val="20"/>
+        </w:rPr>
+        <w:t xml:space="preserve"> </w:t>
+      </w:r>
+      <w:r>
+        <w:rPr>
+          <w:rFonts w:ascii="Times New Roman" w:hAnsi="Times New Roman" w:cs="Times New Roman"/>
+          <w:sz w:val="20"/>
+        </w:rPr>
+        <w:t>/</w:t>
+      </w:r>
+      <w:r>
+        <w:rPr>
+          <w:rFonts w:ascii="Times New Roman" w:hAnsi="Times New Roman" w:cs="Times New Roman"/>
+          <w:sz w:val="20"/>
+        </w:rPr>
+        <w:t xml:space="preserve"> </w:t>
+      </w:r>
+      <w:r>
+        <w:rPr>
+          <w:rFonts w:ascii="Times New Roman" w:hAnsi="Times New Roman" w:cs="Times New Roman"/>
+          <w:sz w:val="20"/>
+        </w:rPr>
+        <w:t>B</w:t>
+      </w:r>
+      <w:r>
+        <w:rPr>
+          <w:rFonts w:ascii="Times New Roman" w:hAnsi="Times New Roman" w:cs="Times New Roman"/>
+          <w:sz w:val="20"/>
+        </w:rPr>
+        <w:t>achelor of Computer Science</w:t>
+      </w:r>
+    </w:p>
+    <w:p>
+      <w:pPr>
+        <w:rPr>
+          <w:rFonts w:ascii="Times New Roman" w:hAnsi="Times New Roman" w:cs="Times New Roman"/>
+        </w:rPr>
+      </w:pPr>
+      <w:r>
+        <w:rPr>
+          <w:rFonts w:ascii="Times New Roman" w:hAnsi="Times New Roman" w:cs="Times New Roman"/>
+          <w:sz w:val="20"/>
+        </w:rPr>
+        <w:t xml:space="preserve">WAM: </w:t>
+      </w:r>
+      <w:r>
+        <w:rPr>
+          <w:rFonts w:ascii="Times New Roman" w:hAnsi="Times New Roman" w:cs="Times New Roman"/>
+          <w:sz w:val="20"/>
+        </w:rPr>
+        <w:t>80.</w:t>
+      </w:r>
+      <w:r>
+        <w:rPr>
+          <w:rFonts w:ascii="Times New Roman" w:hAnsi="Times New Roman" w:cs="Times New Roman"/>
+          <w:sz w:val="20"/>
+        </w:rPr>
+        <w:t>375</w:t>
+      </w:r>
+    </w:p>
+    <w:p>
+      <w:pPr>
+        <w:rPr>
+          <w:rFonts w:ascii="Times New Roman" w:hAnsi="Times New Roman" w:cs="Times New Roman"/>
+          <w:sz w:val="20"/>
+        </w:rPr>
+      </w:pPr>
+      <w:r>
+        <w:rPr>
+          <w:rFonts w:ascii="Times New Roman" w:hAnsi="Times New Roman" w:cs="Times New Roman"/>
+          <w:sz w:val="20"/>
+        </w:rPr>
+        <w:t>GPA: 3.</w:t>
+      </w:r>
+      <w:r>
+        <w:rPr>
+          <w:rFonts w:ascii="Times New Roman" w:hAnsi="Times New Roman" w:cs="Times New Roman"/>
+          <w:sz w:val="20"/>
+        </w:rPr>
+        <w:t>375</w:t>
+      </w:r>
+    </w:p>
+    <w:p>
+      <w:pPr>
+        <w:rPr>
+          <w:rFonts w:ascii="Times New Roman" w:hAnsi="Times New Roman" w:cs="Times New Roman"/>
+          <w:sz w:val="20"/>
+        </w:rPr>
+      </w:pPr>
+    </w:p>
+    <w:p>
+      <w:pPr>
+        <w:rPr>
+          <w:rFonts w:ascii="Times New Roman" w:hAnsi="Times New Roman" w:cs="Times New Roman"/>
+          <w:b/>
+          <w:bCs/>
+        </w:rPr>
+      </w:pPr>
+      <w:r>
+        <w:rPr>
+          <w:rFonts w:ascii="Times New Roman" w:hAnsi="Times New Roman" w:cs="Times New Roman"/>
+          <w:b/>
+          <w:bCs/>
+        </w:rPr>
+        <w:t>Wellington Secondary College</w:t>
+      </w:r>
+    </w:p>
+    <w:p>
+      <w:pPr>
+        <w:rPr>
+          <w:rFonts w:ascii="Times New Roman" w:hAnsi="Times New Roman" w:cs="Times New Roman"/>
+          <w:sz w:val="20"/>
+        </w:rPr>
+      </w:pPr>
+      <w:r>
+        <w:rPr>
+          <w:rFonts w:ascii="Times New Roman" w:hAnsi="Times New Roman" w:cs="Times New Roman"/>
+          <w:sz w:val="20"/>
+        </w:rPr>
+        <w:t xml:space="preserve">2013 </w:t>
+      </w:r>
+      <w:r>
+        <w:rPr>
+          <w:rFonts w:ascii="Times New Roman" w:hAnsi="Times New Roman" w:cs="Times New Roman"/>
+          <w:sz w:val="20"/>
+        </w:rPr>
+        <w:t>–</w:t>
+      </w:r>
+      <w:r>
+        <w:rPr>
+          <w:rFonts w:ascii="Times New Roman" w:hAnsi="Times New Roman" w:cs="Times New Roman"/>
+          <w:sz w:val="20"/>
+        </w:rPr>
+        <w:t xml:space="preserve"> 2018</w:t>
+      </w:r>
+    </w:p>
+    <w:p>
+      <w:pPr>
+        <w:rPr>
+          <w:rFonts w:ascii="Times New Roman" w:hAnsi="Times New Roman" w:cs="Times New Roman"/>
+          <w:sz w:val="20"/>
+          <w:szCs w:val="20"/>
+        </w:rPr>
+      </w:pPr>
+      <w:r>
+        <w:rPr>
+          <w:rFonts w:ascii="Times New Roman" w:hAnsi="Times New Roman" w:cs="Times New Roman"/>
+          <w:sz w:val="20"/>
+          <w:szCs w:val="20"/>
+        </w:rPr>
+        <w:t>Victorian Certificate of Education (VCE)</w:t>
+      </w:r>
+    </w:p>
+    <w:p>
+      <w:pPr>
+        <w:rPr>
+          <w:rFonts w:ascii="Times New Roman" w:hAnsi="Times New Roman" w:cs="Times New Roman"/>
+        </w:rPr>
+      </w:pPr>
+      <w:r>
+        <w:rPr>
+          <w:rFonts w:ascii="Times New Roman" w:hAnsi="Times New Roman" w:cs="Times New Roman"/>
+          <w:noProof/>
+          <w:sz w:val="20"/>
+        </w:rPr>
+        <w:pict w14:anchorId="62B4C78F">
+          <v:rect id="_x0000_i1027" alt="" style="width:468pt;height:.05pt;mso-width-percent:0;mso-height-percent:0;mso-width-percent:0;mso-height-percent:0" o:hralign="center" o:hrstd="t" o:hr="t" fillcolor="#a0a0a0" stroked="f"/>
+        </w:pict>
+      </w:r>
+    </w:p>
+    <w:p>
+      <w:pPr>
+        <w:rPr>
+          <w:rFonts w:ascii="Times New Roman" w:hAnsi="Times New Roman" w:cs="Times New Roman"/>
+          <w:b/>
+          <w:color w:val="BFBFBF" w:themeColor="background1" w:themeShade="BF"/>
+          <w:sz w:val="32"/>
+          <w:szCs w:val="32"/>
+        </w:rPr>
+      </w:pPr>
+      <w:r>
+        <w:rPr>
+          <w:rFonts w:ascii="Times New Roman" w:hAnsi="Times New Roman" w:cs="Times New Roman"/>
+          <w:b/>
+          <w:color w:val="BFBFBF" w:themeColor="background1" w:themeShade="BF"/>
+          <w:sz w:val="32"/>
+          <w:szCs w:val="32"/>
+        </w:rPr>
+        <w:t>SOFT SKILLS</w:t>
+      </w:r>
+    </w:p>
+    <w:p>
+      <w:pPr>
+        <w:rPr>
+          <w:rFonts w:ascii="Times New Roman" w:hAnsi="Times New Roman" w:cs="Times New Roman"/>
+          <w:b/>
+          <w:color w:val="BFBFBF" w:themeColor="background1" w:themeShade="BF"/>
+          <w:sz w:val="32"/>
+          <w:szCs w:val="32"/>
+        </w:rPr>
+      </w:pPr>
+    </w:p>
+    <w:p>
+      <w:pPr>
+        <w:rPr>
+          <w:rFonts w:ascii="Times New Roman" w:hAnsi="Times New Roman" w:cs="Times New Roman"/>
+        </w:rPr>
+      </w:pPr>
+      <w:r>
+        <w:rPr>
+          <w:rFonts w:ascii="Times New Roman" w:hAnsi="Times New Roman" w:cs="Times New Roman"/>
+          <w:sz w:val="20"/>
+        </w:rPr>
+        <w:t>Bilingual Communication (English, Chinese)</w:t>
+      </w:r>
+    </w:p>
+    <w:p>
+      <w:pPr>
+        <w:rPr>
+          <w:rFonts w:ascii="Times New Roman" w:hAnsi="Times New Roman" w:cs="Times New Roman"/>
+        </w:rPr>
+      </w:pPr>
+      <w:r>
+        <w:rPr>
+          <w:rFonts w:ascii="Times New Roman" w:hAnsi="Times New Roman" w:cs="Times New Roman"/>
+          <w:sz w:val="20"/>
+        </w:rPr>
+        <w:t>Honest and Reliable.</w:t>
+      </w:r>
+    </w:p>
+    <w:p>
+      <w:pPr>
+        <w:rPr>
+          <w:rFonts w:ascii="Times New Roman" w:hAnsi="Times New Roman" w:cs="Times New Roman"/>
+        </w:rPr>
+      </w:pPr>
+      <w:r>
+        <w:rPr>
+          <w:rFonts w:ascii="Times New Roman" w:hAnsi="Times New Roman" w:cs="Times New Roman"/>
+          <w:sz w:val="20"/>
+        </w:rPr>
+        <w:t>Time Management.</w:t>
+      </w:r>
+    </w:p>
+    <w:p>
+      <w:pPr>
+        <w:rPr>
+          <w:rFonts w:ascii="Times New Roman" w:hAnsi="Times New Roman" w:cs="Times New Roman"/>
+        </w:rPr>
+      </w:pPr>
+      <w:r>
+        <w:rPr>
+          <w:rFonts w:ascii="Times New Roman" w:hAnsi="Times New Roman" w:cs="Times New Roman"/>
+          <w:sz w:val="20"/>
+        </w:rPr>
+        <w:t>Flexible.</w:t>
+      </w:r>
+    </w:p>
+    <w:p>
+      <w:pPr>
+        <w:rPr>
+          <w:rFonts w:ascii="Times New Roman" w:hAnsi="Times New Roman" w:cs="Times New Roman"/>
+          <w:sz w:val="32"/>
+          <w:szCs w:val="32"/>
+        </w:rPr>
+      </w:pPr>
+      <w:r>
+        <w:rPr>
+          <w:rFonts w:ascii="Times New Roman" w:hAnsi="Times New Roman" w:cs="Times New Roman"/>
+          <w:noProof/>
+          <w:sz w:val="20"/>
+        </w:rPr>
+        <w:pict w14:anchorId="15FBE507">
+          <v:rect id="_x0000_i1026" alt="" style="width:468pt;height:.05pt;mso-width-percent:0;mso-height-percent:0;mso-width-percent:0;mso-height-percent:0" o:hralign="center" o:hrstd="t" o:hr="t" fillcolor="#a0a0a0" stroked="f"/>
+        </w:pict>
+      </w:r>
+    </w:p>
+    <w:p>
+      <w:pPr>
+        <w:spacing w:before="120" w:after="120"/>
+        <w:rPr>
+          <w:rFonts w:ascii="Times New Roman" w:hAnsi="Times New Roman" w:cs="Times New Roman"/>
+          <w:b/>
+          <w:color w:val="BFBFBF" w:themeColor="background1" w:themeShade="BF"/>
+          <w:sz w:val="32"/>
+          <w:szCs w:val="32"/>
+        </w:rPr>
+      </w:pPr>
+      <w:r>
+        <w:rPr>
+          <w:rFonts w:ascii="Times New Roman" w:hAnsi="Times New Roman" w:cs="Times New Roman"/>
+          <w:b/>
+          <w:color w:val="BFBFBF" w:themeColor="background1" w:themeShade="BF"/>
+          <w:sz w:val="32"/>
+          <w:szCs w:val="32"/>
+        </w:rPr>
+        <w:t>W</w:t>
+      </w:r>
+      <w:r>
+        <w:rPr>
+          <w:rFonts w:ascii="Times New Roman" w:hAnsi="Times New Roman" w:cs="Times New Roman"/>
+          <w:b/>
+          <w:color w:val="BFBFBF" w:themeColor="background1" w:themeShade="BF"/>
+          <w:sz w:val="32"/>
+          <w:szCs w:val="32"/>
+        </w:rPr>
+        <w:t>ORK EXPERIENCE</w:t>
+      </w:r>
+    </w:p>
+    <w:p>
+      <w:pPr>
+        <w:spacing w:before="120" w:after="120"/>
+        <w:rPr>
+          <w:rFonts w:ascii="Times New Roman" w:hAnsi="Times New Roman" w:cs="Times New Roman"/>
+          <w:b/>
+          <w:color w:val="BFBFBF" w:themeColor="background1" w:themeShade="BF"/>
+          <w:sz w:val="32"/>
+          <w:szCs w:val="32"/>
+        </w:rPr>
+      </w:pPr>
+    </w:p>
+    <w:p>
+      <w:pPr>
+        <w:rPr>
+          <w:rFonts w:ascii="Times New Roman" w:hAnsi="Times New Roman" w:cs="Times New Roman"/>
+        </w:rPr>
+      </w:pPr>
+      <w:r>
+        <w:rPr>
+          <w:rFonts w:ascii="Times New Roman" w:hAnsi="Times New Roman" w:cs="Times New Roman"/>
+          <w:b/>
+        </w:rPr>
+        <w:t>Retail Sales Assistant – Shoppers Variety</w:t>
+      </w:r>
+      <w:r>
+        <w:rPr>
+          <w:rFonts w:ascii="Times New Roman" w:hAnsi="Times New Roman" w:cs="Times New Roman"/>
+          <w:b/>
+        </w:rPr>
+        <w:t xml:space="preserve">, </w:t>
+      </w:r>
+      <w:r>
+        <w:rPr>
+          <w:rFonts w:ascii="Times New Roman" w:hAnsi="Times New Roman" w:cs="Times New Roman"/>
+          <w:bCs/>
+          <w:color w:val="BFBFBF" w:themeColor="background1" w:themeShade="BF"/>
+        </w:rPr>
+        <w:t xml:space="preserve">November 2016 </w:t>
+      </w:r>
+      <w:r>
+        <w:rPr>
+          <w:rFonts w:ascii="Times New Roman" w:hAnsi="Times New Roman" w:cs="Times New Roman"/>
+          <w:bCs/>
+          <w:color w:val="BFBFBF" w:themeColor="background1" w:themeShade="BF"/>
+        </w:rPr>
+        <w:t>–</w:t>
+      </w:r>
+      <w:r>
+        <w:rPr>
+          <w:rFonts w:ascii="Times New Roman" w:hAnsi="Times New Roman" w:cs="Times New Roman"/>
+          <w:bCs/>
+          <w:color w:val="BFBFBF" w:themeColor="background1" w:themeShade="BF"/>
+        </w:rPr>
+        <w:t xml:space="preserve"> Present</w:t>
+      </w:r>
+    </w:p>
+    <w:p>
+      <w:pPr>
+        <w:rPr>
+          <w:rFonts w:ascii="Times New Roman" w:hAnsi="Times New Roman" w:cs="Times New Roman"/>
+          <w:sz w:val="20"/>
+          <w:szCs w:val="20"/>
         </w:rPr>
       </w:pPr>
     </w:p>
@@ -1016,36 +1944,14 @@
         </w:numPr>
         <w:rPr>
           <w:rFonts w:ascii="Times New Roman" w:hAnsi="Times New Roman" w:cs="Times New Roman"/>
-          <w:sz w:val="20"/>
-        </w:rPr>
-      </w:pPr>
-      <w:r>
-        <w:rPr>
-          <w:rFonts w:ascii="Times New Roman" w:hAnsi="Times New Roman" w:cs="Times New Roman"/>
-          <w:sz w:val="20"/>
-        </w:rPr>
-        <w:t>HTML5</w:t>
-      </w:r>
-      <w:r>
-        <w:rPr>
-          <w:rFonts w:ascii="Times New Roman" w:hAnsi="Times New Roman" w:cs="Times New Roman"/>
-          <w:sz w:val="20"/>
-        </w:rPr>
-        <w:t xml:space="preserve"> (/w Bootstrap</w:t>
-      </w:r>
-      <w:r>
-        <w:rPr>
-          <w:rFonts w:ascii="Times New Roman" w:hAnsi="Times New Roman" w:cs="Times New Roman"/>
-          <w:sz w:val="20"/>
-        </w:rPr>
-        <w:t xml:space="preserve"> 4</w:t>
-      </w:r>
-      <w:r>
-        <w:rPr>
-          <w:rFonts w:ascii="Times New Roman" w:hAnsi="Times New Roman" w:cs="Times New Roman"/>
-          <w:sz w:val="20"/>
-        </w:rPr>
-        <w:t>)</w:t>
+        </w:rPr>
+      </w:pPr>
+      <w:r>
+        <w:rPr>
+          <w:rFonts w:ascii="Times New Roman" w:hAnsi="Times New Roman" w:cs="Times New Roman"/>
+          <w:sz w:val="20"/>
+        </w:rPr>
+        <w:t>Accommodated customers with making co-ordinated purchases.</w:t>
       </w:r>
     </w:p>
     <w:p>
@@ -1057,15 +1963,14 @@
         </w:numPr>
         <w:rPr>
           <w:rFonts w:ascii="Times New Roman" w:hAnsi="Times New Roman" w:cs="Times New Roman"/>
-          <w:sz w:val="20"/>
-        </w:rPr>
-      </w:pPr>
-      <w:r>
-        <w:rPr>
-          <w:rFonts w:ascii="Times New Roman" w:hAnsi="Times New Roman" w:cs="Times New Roman"/>
-          <w:sz w:val="20"/>
-        </w:rPr>
-        <w:t>CSS3 (/w Sass)</w:t>
+        </w:rPr>
+      </w:pPr>
+      <w:r>
+        <w:rPr>
+          <w:rFonts w:ascii="Times New Roman" w:hAnsi="Times New Roman" w:cs="Times New Roman"/>
+          <w:sz w:val="20"/>
+        </w:rPr>
+        <w:t>Handled customer concerns and complaints in a mature and efficient manner.</w:t>
       </w:r>
     </w:p>
     <w:p>
@@ -1077,57 +1982,21 @@
         </w:numPr>
         <w:rPr>
           <w:rFonts w:ascii="Times New Roman" w:hAnsi="Times New Roman" w:cs="Times New Roman"/>
-          <w:sz w:val="20"/>
-        </w:rPr>
-      </w:pPr>
-      <w:r>
-        <w:rPr>
-          <w:rFonts w:ascii="Times New Roman" w:hAnsi="Times New Roman" w:cs="Times New Roman"/>
-          <w:sz w:val="20"/>
-        </w:rPr>
-        <w:t>JS (/w jQuery</w:t>
-      </w:r>
-      <w:r>
-        <w:rPr>
-          <w:rFonts w:ascii="Times New Roman" w:hAnsi="Times New Roman" w:cs="Times New Roman"/>
-          <w:sz w:val="20"/>
-        </w:rPr>
-        <w:t xml:space="preserve"> </w:t>
-      </w:r>
-      <w:r>
-        <w:rPr>
-          <w:rFonts w:ascii="Times New Roman" w:hAnsi="Times New Roman" w:cs="Times New Roman"/>
-          <w:sz w:val="20"/>
-        </w:rPr>
-        <w:t>&amp;</w:t>
-      </w:r>
-      <w:r>
-        <w:rPr>
-          <w:rFonts w:ascii="Times New Roman" w:hAnsi="Times New Roman" w:cs="Times New Roman"/>
-          <w:sz w:val="20"/>
-        </w:rPr>
-        <w:t xml:space="preserve"> </w:t>
-      </w:r>
-      <w:r>
-        <w:rPr>
-          <w:rFonts w:ascii="Times New Roman" w:hAnsi="Times New Roman" w:cs="Times New Roman"/>
-          <w:sz w:val="20"/>
-        </w:rPr>
-        <w:t>N</w:t>
-      </w:r>
-      <w:r>
-        <w:rPr>
-          <w:rFonts w:ascii="Times New Roman" w:hAnsi="Times New Roman" w:cs="Times New Roman"/>
-          <w:sz w:val="20"/>
-        </w:rPr>
-        <w:t>ode.js</w:t>
-      </w:r>
-      <w:r>
-        <w:rPr>
-          <w:rFonts w:ascii="Times New Roman" w:hAnsi="Times New Roman" w:cs="Times New Roman"/>
-          <w:sz w:val="20"/>
-        </w:rPr>
-        <w:t>)</w:t>
+        </w:rPr>
+      </w:pPr>
+      <w:r>
+        <w:rPr>
+          <w:rFonts w:ascii="Times New Roman" w:hAnsi="Times New Roman" w:cs="Times New Roman"/>
+          <w:sz w:val="20"/>
+        </w:rPr>
+        <w:t>Helped with organizing the back-store inventory system</w:t>
+      </w:r>
+      <w:r>
+        <w:rPr>
+          <w:rFonts w:ascii="Times New Roman" w:hAnsi="Times New Roman" w:cs="Times New Roman"/>
+          <w:sz w:val="20"/>
+        </w:rPr>
+        <w:t>.</w:t>
       </w:r>
     </w:p>
     <w:p>
@@ -1139,23 +2008,92 @@
         </w:numPr>
         <w:rPr>
           <w:rFonts w:ascii="Times New Roman" w:hAnsi="Times New Roman" w:cs="Times New Roman"/>
-          <w:sz w:val="20"/>
-        </w:rPr>
-      </w:pPr>
-      <w:r>
-        <w:rPr>
-          <w:rFonts w:ascii="Times New Roman" w:hAnsi="Times New Roman" w:cs="Times New Roman"/>
-          <w:sz w:val="20"/>
-        </w:rPr>
-        <w:t>React/Redux</w:t>
-      </w:r>
-      <w:r>
-        <w:rPr>
-          <w:rFonts w:ascii="Times New Roman" w:hAnsi="Times New Roman" w:cs="Times New Roman"/>
-          <w:sz w:val="20"/>
-        </w:rPr>
-        <w:t xml:space="preserve"> (/w Hooks)</w:t>
-      </w:r>
+        </w:rPr>
+      </w:pPr>
+      <w:r>
+        <w:rPr>
+          <w:rFonts w:ascii="Times New Roman" w:hAnsi="Times New Roman" w:cs="Times New Roman"/>
+          <w:sz w:val="20"/>
+        </w:rPr>
+        <w:t>Assisted in preparing and shelving products in a purchasable aesthetic.</w:t>
+      </w:r>
+    </w:p>
+    <w:p>
+      <w:pPr>
+        <w:rPr>
+          <w:rFonts w:ascii="Times New Roman" w:hAnsi="Times New Roman" w:cs="Times New Roman"/>
+        </w:rPr>
+      </w:pPr>
+    </w:p>
+    <w:p>
+      <w:pPr>
+        <w:rPr>
+          <w:rFonts w:ascii="Times New Roman" w:hAnsi="Times New Roman" w:cs="Times New Roman"/>
+          <w:b/>
+        </w:rPr>
+      </w:pPr>
+      <w:r>
+        <w:rPr>
+          <w:rFonts w:ascii="Times New Roman" w:hAnsi="Times New Roman" w:cs="Times New Roman"/>
+          <w:b/>
+        </w:rPr>
+        <w:t xml:space="preserve">Electronics Engineering Intern - </w:t>
+      </w:r>
+      <w:proofErr w:type="spellStart"/>
+      <w:r>
+        <w:rPr>
+          <w:rFonts w:ascii="Times New Roman" w:hAnsi="Times New Roman" w:cs="Times New Roman"/>
+          <w:b/>
+        </w:rPr>
+        <w:t>Winovate</w:t>
+      </w:r>
+      <w:proofErr w:type="spellEnd"/>
+      <w:r>
+        <w:rPr>
+          <w:rFonts w:ascii="Times New Roman" w:hAnsi="Times New Roman" w:cs="Times New Roman"/>
+          <w:b/>
+        </w:rPr>
+        <w:t xml:space="preserve"> Pty Ltd</w:t>
+      </w:r>
+      <w:r>
+        <w:rPr>
+          <w:rFonts w:ascii="Times New Roman" w:hAnsi="Times New Roman" w:cs="Times New Roman"/>
+          <w:b/>
+        </w:rPr>
+        <w:t>,</w:t>
+      </w:r>
+      <w:r>
+        <w:rPr>
+          <w:rFonts w:ascii="Times New Roman" w:hAnsi="Times New Roman" w:cs="Times New Roman"/>
+          <w:b/>
+        </w:rPr>
+        <w:t xml:space="preserve"> </w:t>
+      </w:r>
+      <w:r>
+        <w:rPr>
+          <w:rFonts w:ascii="Times New Roman" w:hAnsi="Times New Roman" w:cs="Times New Roman"/>
+          <w:bCs/>
+          <w:color w:val="BFBFBF" w:themeColor="background1" w:themeShade="BF"/>
+        </w:rPr>
+        <w:t>September</w:t>
+      </w:r>
+      <w:r>
+        <w:rPr>
+          <w:rFonts w:ascii="Times New Roman" w:hAnsi="Times New Roman" w:cs="Times New Roman"/>
+          <w:bCs/>
+          <w:color w:val="BFBFBF" w:themeColor="background1" w:themeShade="BF"/>
+        </w:rPr>
+        <w:t xml:space="preserve"> 2019 – September 2019</w:t>
+      </w:r>
+    </w:p>
+    <w:p>
+      <w:pPr>
+        <w:rPr>
+          <w:rFonts w:ascii="Times New Roman" w:hAnsi="Times New Roman" w:cs="Times New Roman"/>
+          <w:sz w:val="20"/>
+          <w:szCs w:val="20"/>
+        </w:rPr>
+      </w:pPr>
     </w:p>
     <w:p>
       <w:pPr>
@@ -1167,42 +2105,104 @@
         <w:rPr>
           <w:rFonts w:ascii="Times New Roman" w:hAnsi="Times New Roman" w:cs="Times New Roman"/>
           <w:sz w:val="20"/>
-        </w:rPr>
-      </w:pPr>
-      <w:r>
-        <w:rPr>
-          <w:rFonts w:ascii="Times New Roman" w:hAnsi="Times New Roman" w:cs="Times New Roman"/>
-          <w:sz w:val="20"/>
-        </w:rPr>
-        <w:t>Python 3</w:t>
-      </w:r>
-      <w:r>
-        <w:rPr>
-          <w:rFonts w:ascii="Times New Roman" w:hAnsi="Times New Roman" w:cs="Times New Roman"/>
-          <w:sz w:val="20"/>
-        </w:rPr>
-        <w:t xml:space="preserve">, </w:t>
-      </w:r>
-      <w:r>
-        <w:rPr>
-          <w:rFonts w:ascii="Times New Roman" w:hAnsi="Times New Roman" w:cs="Times New Roman"/>
-          <w:sz w:val="20"/>
-        </w:rPr>
-        <w:t xml:space="preserve">C#, </w:t>
-      </w:r>
-      <w:r>
-        <w:rPr>
-          <w:rFonts w:ascii="Times New Roman" w:hAnsi="Times New Roman" w:cs="Times New Roman"/>
-          <w:sz w:val="20"/>
-        </w:rPr>
-        <w:t>MATLAB</w:t>
-      </w:r>
-      <w:r>
-        <w:rPr>
-          <w:rFonts w:ascii="Times New Roman" w:hAnsi="Times New Roman" w:cs="Times New Roman"/>
-          <w:sz w:val="20"/>
-        </w:rPr>
-        <w:t xml:space="preserve"> (Basic familiarity)</w:t>
+          <w:szCs w:val="20"/>
+        </w:rPr>
+      </w:pPr>
+      <w:r>
+        <w:rPr>
+          <w:rFonts w:ascii="Times New Roman" w:hAnsi="Times New Roman" w:cs="Times New Roman"/>
+          <w:sz w:val="20"/>
+          <w:szCs w:val="20"/>
+        </w:rPr>
+        <w:t>Operated on the assembly</w:t>
+      </w:r>
+      <w:r>
+        <w:rPr>
+          <w:rFonts w:ascii="Times New Roman" w:hAnsi="Times New Roman" w:cs="Times New Roman"/>
+          <w:sz w:val="20"/>
+          <w:szCs w:val="20"/>
+        </w:rPr>
+        <w:t xml:space="preserve"> production</w:t>
+      </w:r>
+      <w:r>
+        <w:rPr>
+          <w:rFonts w:ascii="Times New Roman" w:hAnsi="Times New Roman" w:cs="Times New Roman"/>
+          <w:sz w:val="20"/>
+          <w:szCs w:val="20"/>
+        </w:rPr>
+        <w:t xml:space="preserve"> </w:t>
+      </w:r>
+      <w:r>
+        <w:rPr>
+          <w:rFonts w:ascii="Times New Roman" w:hAnsi="Times New Roman" w:cs="Times New Roman"/>
+          <w:sz w:val="20"/>
+          <w:szCs w:val="20"/>
+        </w:rPr>
+        <w:t>cycle</w:t>
+      </w:r>
+      <w:r>
+        <w:rPr>
+          <w:rFonts w:ascii="Times New Roman" w:hAnsi="Times New Roman" w:cs="Times New Roman"/>
+          <w:sz w:val="20"/>
+          <w:szCs w:val="20"/>
+        </w:rPr>
+        <w:t xml:space="preserve"> o</w:t>
+      </w:r>
+      <w:r>
+        <w:rPr>
+          <w:rFonts w:ascii="Times New Roman" w:hAnsi="Times New Roman" w:cs="Times New Roman"/>
+          <w:sz w:val="20"/>
+          <w:szCs w:val="20"/>
+        </w:rPr>
+        <w:t>f</w:t>
+      </w:r>
+      <w:r>
+        <w:rPr>
+          <w:rFonts w:ascii="Times New Roman" w:hAnsi="Times New Roman" w:cs="Times New Roman"/>
+          <w:sz w:val="20"/>
+          <w:szCs w:val="20"/>
+        </w:rPr>
+        <w:t xml:space="preserve"> custom PCB </w:t>
+      </w:r>
+      <w:r>
+        <w:rPr>
+          <w:rFonts w:ascii="Times New Roman" w:hAnsi="Times New Roman" w:cs="Times New Roman"/>
+          <w:sz w:val="20"/>
+          <w:szCs w:val="20"/>
+        </w:rPr>
+        <w:t>prototypes</w:t>
+      </w:r>
+      <w:r>
+        <w:rPr>
+          <w:rFonts w:ascii="Times New Roman" w:hAnsi="Times New Roman" w:cs="Times New Roman"/>
+          <w:sz w:val="20"/>
+          <w:szCs w:val="20"/>
+        </w:rPr>
+        <w:t>/</w:t>
+      </w:r>
+      <w:r>
+        <w:rPr>
+          <w:rFonts w:ascii="Times New Roman" w:hAnsi="Times New Roman" w:cs="Times New Roman"/>
+          <w:sz w:val="20"/>
+          <w:szCs w:val="20"/>
+        </w:rPr>
+        <w:t>designs</w:t>
+      </w:r>
+      <w:r>
+        <w:rPr>
+          <w:rFonts w:ascii="Times New Roman" w:hAnsi="Times New Roman" w:cs="Times New Roman"/>
+          <w:sz w:val="20"/>
+          <w:szCs w:val="20"/>
+        </w:rPr>
+        <w:t xml:space="preserve"> via Wave soldering</w:t>
+      </w:r>
+      <w:r>
+        <w:rPr>
+          <w:rFonts w:ascii="Times New Roman" w:hAnsi="Times New Roman" w:cs="Times New Roman"/>
+          <w:sz w:val="20"/>
+          <w:szCs w:val="20"/>
+        </w:rPr>
+        <w:t>.</w:t>
       </w:r>
     </w:p>
     <w:p>
@@ -1215,212 +2215,46 @@
         <w:rPr>
           <w:rFonts w:ascii="Times New Roman" w:hAnsi="Times New Roman" w:cs="Times New Roman"/>
           <w:sz w:val="20"/>
-        </w:rPr>
-      </w:pPr>
-      <w:r>
-        <w:rPr>
-          <w:rFonts w:ascii="Times New Roman" w:hAnsi="Times New Roman" w:cs="Times New Roman"/>
-          <w:sz w:val="20"/>
-        </w:rPr>
-        <w:t>Git</w:t>
-      </w:r>
-    </w:p>
-    <w:p>
-      <w:pPr>
-        <w:pStyle w:val="ListParagraph"/>
-        <w:numPr>
-          <w:ilvl w:val="0"/>
-          <w:numId w:val="4"/>
-        </w:numPr>
-        <w:rPr>
-          <w:rFonts w:ascii="Times New Roman" w:hAnsi="Times New Roman" w:cs="Times New Roman"/>
-        </w:rPr>
-      </w:pPr>
-      <w:r>
-        <w:rPr>
-          <w:rFonts w:ascii="Times New Roman" w:hAnsi="Times New Roman" w:cs="Times New Roman"/>
-          <w:sz w:val="20"/>
-        </w:rPr>
-        <w:t>Agile (Scrum)</w:t>
-      </w:r>
-    </w:p>
-    <w:p>
-      <w:pPr>
-        <w:pStyle w:val="ListParagraph"/>
-        <w:numPr>
-          <w:ilvl w:val="0"/>
-          <w:numId w:val="4"/>
-        </w:numPr>
-        <w:rPr>
-          <w:rFonts w:ascii="Times New Roman" w:hAnsi="Times New Roman" w:cs="Times New Roman"/>
-          <w:sz w:val="20"/>
-        </w:rPr>
-      </w:pPr>
-      <w:r>
-        <w:rPr>
-          <w:rFonts w:ascii="Times New Roman" w:hAnsi="Times New Roman" w:cs="Times New Roman"/>
-          <w:sz w:val="20"/>
-        </w:rPr>
-        <w:t>Gimp</w:t>
-      </w:r>
-    </w:p>
-    <w:p>
-      <w:pPr>
-        <w:pStyle w:val="ListParagraph"/>
-        <w:numPr>
-          <w:ilvl w:val="0"/>
-          <w:numId w:val="4"/>
-        </w:numPr>
-        <w:rPr>
-          <w:rFonts w:ascii="Times New Roman" w:hAnsi="Times New Roman" w:cs="Times New Roman"/>
-          <w:sz w:val="20"/>
-        </w:rPr>
-      </w:pPr>
-      <w:r>
-        <w:rPr>
-          <w:rFonts w:ascii="Times New Roman" w:hAnsi="Times New Roman" w:cs="Times New Roman"/>
-          <w:sz w:val="20"/>
-        </w:rPr>
-        <w:t>Microsoft Word, Microsoft Excel, Microsoft Outlook.</w:t>
-      </w:r>
-    </w:p>
-    <w:p>
-      <w:pPr>
-        <w:rPr>
-          <w:rFonts w:ascii="Times New Roman" w:hAnsi="Times New Roman" w:cs="Times New Roman"/>
-          <w:sz w:val="20"/>
-        </w:rPr>
-      </w:pPr>
-    </w:p>
-    <w:p>
-      <w:pPr>
-        <w:rPr>
-          <w:rFonts w:ascii="Times New Roman" w:hAnsi="Times New Roman" w:cs="Times New Roman"/>
-          <w:sz w:val="20"/>
-        </w:rPr>
-      </w:pPr>
-      <w:r>
-        <w:rPr>
-          <w:rFonts w:ascii="Times New Roman" w:hAnsi="Times New Roman" w:cs="Times New Roman"/>
-          <w:b/>
-          <w:color w:val="BFBFBF" w:themeColor="background1" w:themeShade="BF"/>
-          <w:sz w:val="32"/>
-          <w:szCs w:val="32"/>
-        </w:rPr>
-        <w:lastRenderedPageBreak/>
-        <w:t>E</w:t>
-      </w:r>
-      <w:r>
-        <w:rPr>
-          <w:rFonts w:ascii="Times New Roman" w:hAnsi="Times New Roman" w:cs="Times New Roman"/>
-          <w:b/>
-          <w:color w:val="BFBFBF" w:themeColor="background1" w:themeShade="BF"/>
-          <w:sz w:val="32"/>
-          <w:szCs w:val="32"/>
-        </w:rPr>
-        <w:t>DUCATION</w:t>
-      </w:r>
-    </w:p>
-    <w:p>
-      <w:pPr>
-        <w:spacing w:after="120"/>
-        <w:rPr>
-          <w:rFonts w:ascii="Times New Roman" w:hAnsi="Times New Roman" w:cs="Times New Roman"/>
-          <w:b/>
-          <w:color w:val="BFBFBF" w:themeColor="background1" w:themeShade="BF"/>
-          <w:sz w:val="20"/>
-          <w:szCs w:val="20"/>
-        </w:rPr>
-      </w:pPr>
-    </w:p>
-    <w:p>
-      <w:pPr>
-        <w:rPr>
-          <w:rFonts w:ascii="Times New Roman" w:hAnsi="Times New Roman" w:cs="Times New Roman"/>
-        </w:rPr>
-      </w:pPr>
-      <w:r>
-        <w:rPr>
-          <w:rFonts w:ascii="Times New Roman" w:hAnsi="Times New Roman" w:cs="Times New Roman"/>
-          <w:b/>
-        </w:rPr>
-        <w:t>Monash University</w:t>
-      </w:r>
-    </w:p>
-    <w:p>
-      <w:pPr>
-        <w:rPr>
-          <w:rFonts w:ascii="Times New Roman" w:hAnsi="Times New Roman" w:cs="Times New Roman"/>
-        </w:rPr>
-      </w:pPr>
-      <w:r>
-        <w:rPr>
-          <w:rFonts w:ascii="Times New Roman" w:hAnsi="Times New Roman" w:cs="Times New Roman"/>
-          <w:sz w:val="20"/>
-        </w:rPr>
-        <w:t xml:space="preserve">2019 </w:t>
-      </w:r>
-      <w:r>
-        <w:rPr>
-          <w:rFonts w:ascii="Times New Roman" w:hAnsi="Times New Roman" w:cs="Times New Roman"/>
-          <w:sz w:val="20"/>
-        </w:rPr>
-        <w:t>–</w:t>
-      </w:r>
-      <w:r>
-        <w:rPr>
-          <w:rFonts w:ascii="Times New Roman" w:hAnsi="Times New Roman" w:cs="Times New Roman"/>
-          <w:sz w:val="20"/>
-        </w:rPr>
-        <w:t xml:space="preserve"> 2023</w:t>
-      </w:r>
-    </w:p>
-    <w:p>
-      <w:pPr>
-        <w:rPr>
-          <w:rFonts w:ascii="Times New Roman" w:hAnsi="Times New Roman" w:cs="Times New Roman"/>
-          <w:sz w:val="20"/>
-        </w:rPr>
-      </w:pPr>
-      <w:r>
-        <w:rPr>
-          <w:rFonts w:ascii="Times New Roman" w:hAnsi="Times New Roman" w:cs="Times New Roman"/>
-          <w:sz w:val="20"/>
-        </w:rPr>
-        <w:t>B</w:t>
-      </w:r>
-      <w:r>
-        <w:rPr>
-          <w:rFonts w:ascii="Times New Roman" w:hAnsi="Times New Roman" w:cs="Times New Roman"/>
-          <w:sz w:val="20"/>
-        </w:rPr>
-        <w:t xml:space="preserve">achelor of Engineering </w:t>
-      </w:r>
-      <w:r>
-        <w:rPr>
-          <w:rFonts w:ascii="Times New Roman" w:hAnsi="Times New Roman" w:cs="Times New Roman"/>
-          <w:sz w:val="20"/>
-        </w:rPr>
-        <w:t>(Hon</w:t>
-      </w:r>
-      <w:r>
-        <w:rPr>
-          <w:rFonts w:ascii="Times New Roman" w:hAnsi="Times New Roman" w:cs="Times New Roman"/>
-          <w:sz w:val="20"/>
-        </w:rPr>
-        <w:t>ours</w:t>
-      </w:r>
-      <w:r>
-        <w:rPr>
-          <w:rFonts w:ascii="Times New Roman" w:hAnsi="Times New Roman" w:cs="Times New Roman"/>
-          <w:sz w:val="20"/>
-        </w:rPr>
-        <w:t>)</w:t>
-      </w:r>
-      <w:r>
-        <w:rPr>
-          <w:rFonts w:ascii="Times New Roman" w:hAnsi="Times New Roman" w:cs="Times New Roman"/>
-          <w:sz w:val="20"/>
+          <w:szCs w:val="20"/>
+        </w:rPr>
+      </w:pPr>
+      <w:r>
+        <w:rPr>
+          <w:rFonts w:ascii="Times New Roman" w:hAnsi="Times New Roman" w:cs="Times New Roman"/>
+          <w:sz w:val="20"/>
+          <w:szCs w:val="20"/>
+        </w:rPr>
+        <w:t>Handled PCB Testing</w:t>
+      </w:r>
+      <w:r>
+        <w:rPr>
+          <w:rFonts w:ascii="Times New Roman" w:hAnsi="Times New Roman" w:cs="Times New Roman"/>
+          <w:sz w:val="20"/>
+          <w:szCs w:val="20"/>
+        </w:rPr>
+        <w:t xml:space="preserve"> with</w:t>
+      </w:r>
+      <w:r>
+        <w:rPr>
+          <w:rFonts w:ascii="Times New Roman" w:hAnsi="Times New Roman" w:cs="Times New Roman"/>
+          <w:sz w:val="20"/>
+          <w:szCs w:val="20"/>
+        </w:rPr>
+        <w:t xml:space="preserve"> A</w:t>
+      </w:r>
+      <w:r>
+        <w:rPr>
+          <w:rFonts w:ascii="Times New Roman" w:hAnsi="Times New Roman" w:cs="Times New Roman"/>
+          <w:sz w:val="20"/>
+          <w:szCs w:val="20"/>
+        </w:rPr>
+        <w:t>utomated Optical Inspection</w:t>
+      </w:r>
+      <w:r>
+        <w:rPr>
+          <w:rFonts w:ascii="Times New Roman" w:hAnsi="Times New Roman" w:cs="Times New Roman"/>
+          <w:sz w:val="20"/>
+          <w:szCs w:val="20"/>
         </w:rPr>
         <w:t xml:space="preserve"> </w:t>
       </w:r>
@@ -1428,667 +2262,6 @@
         <w:rPr>
           <w:rFonts w:ascii="Times New Roman" w:hAnsi="Times New Roman" w:cs="Times New Roman"/>
           <w:sz w:val="20"/>
-        </w:rPr>
-        <w:t>/</w:t>
-      </w:r>
-      <w:r>
-        <w:rPr>
-          <w:rFonts w:ascii="Times New Roman" w:hAnsi="Times New Roman" w:cs="Times New Roman"/>
-          <w:sz w:val="20"/>
-        </w:rPr>
-        <w:t xml:space="preserve"> </w:t>
-      </w:r>
-      <w:r>
-        <w:rPr>
-          <w:rFonts w:ascii="Times New Roman" w:hAnsi="Times New Roman" w:cs="Times New Roman"/>
-          <w:sz w:val="20"/>
-        </w:rPr>
-        <w:t>B</w:t>
-      </w:r>
-      <w:r>
-        <w:rPr>
-          <w:rFonts w:ascii="Times New Roman" w:hAnsi="Times New Roman" w:cs="Times New Roman"/>
-          <w:sz w:val="20"/>
-        </w:rPr>
-        <w:t>achelor of Computer Science</w:t>
-      </w:r>
-    </w:p>
-    <w:p>
-      <w:pPr>
-        <w:rPr>
-          <w:rFonts w:ascii="Times New Roman" w:hAnsi="Times New Roman" w:cs="Times New Roman"/>
-        </w:rPr>
-      </w:pPr>
-      <w:r>
-        <w:rPr>
-          <w:rFonts w:ascii="Times New Roman" w:hAnsi="Times New Roman" w:cs="Times New Roman"/>
-          <w:sz w:val="20"/>
-        </w:rPr>
-        <w:t xml:space="preserve">WAM: </w:t>
-      </w:r>
-      <w:r>
-        <w:rPr>
-          <w:rFonts w:ascii="Times New Roman" w:hAnsi="Times New Roman" w:cs="Times New Roman"/>
-          <w:sz w:val="20"/>
-        </w:rPr>
-        <w:t>80.</w:t>
-      </w:r>
-      <w:r>
-        <w:rPr>
-          <w:rFonts w:ascii="Times New Roman" w:hAnsi="Times New Roman" w:cs="Times New Roman"/>
-          <w:sz w:val="20"/>
-        </w:rPr>
-        <w:t>375</w:t>
-      </w:r>
-    </w:p>
-    <w:p>
-      <w:pPr>
-        <w:rPr>
-          <w:rFonts w:ascii="Times New Roman" w:hAnsi="Times New Roman" w:cs="Times New Roman"/>
-          <w:sz w:val="20"/>
-        </w:rPr>
-      </w:pPr>
-      <w:r>
-        <w:rPr>
-          <w:rFonts w:ascii="Times New Roman" w:hAnsi="Times New Roman" w:cs="Times New Roman"/>
-          <w:sz w:val="20"/>
-        </w:rPr>
-        <w:t>GPA: 3.</w:t>
-      </w:r>
-      <w:r>
-        <w:rPr>
-          <w:rFonts w:ascii="Times New Roman" w:hAnsi="Times New Roman" w:cs="Times New Roman"/>
-          <w:sz w:val="20"/>
-        </w:rPr>
-        <w:t>375</w:t>
-      </w:r>
-    </w:p>
-    <w:p>
-      <w:pPr>
-        <w:rPr>
-          <w:rFonts w:ascii="Times New Roman" w:hAnsi="Times New Roman" w:cs="Times New Roman"/>
-          <w:sz w:val="20"/>
-        </w:rPr>
-      </w:pPr>
-    </w:p>
-    <w:p>
-      <w:pPr>
-        <w:rPr>
-          <w:rFonts w:ascii="Times New Roman" w:hAnsi="Times New Roman" w:cs="Times New Roman"/>
-          <w:b/>
-          <w:bCs/>
-        </w:rPr>
-      </w:pPr>
-      <w:r>
-        <w:rPr>
-          <w:rFonts w:ascii="Times New Roman" w:hAnsi="Times New Roman" w:cs="Times New Roman"/>
-          <w:b/>
-          <w:bCs/>
-        </w:rPr>
-        <w:t>Wellington Secondary College</w:t>
-      </w:r>
-    </w:p>
-    <w:p>
-      <w:pPr>
-        <w:rPr>
-          <w:rFonts w:ascii="Times New Roman" w:hAnsi="Times New Roman" w:cs="Times New Roman"/>
-          <w:sz w:val="20"/>
-        </w:rPr>
-      </w:pPr>
-      <w:r>
-        <w:rPr>
-          <w:rFonts w:ascii="Times New Roman" w:hAnsi="Times New Roman" w:cs="Times New Roman"/>
-          <w:sz w:val="20"/>
-        </w:rPr>
-        <w:t xml:space="preserve">2013 </w:t>
-      </w:r>
-      <w:r>
-        <w:rPr>
-          <w:rFonts w:ascii="Times New Roman" w:hAnsi="Times New Roman" w:cs="Times New Roman"/>
-          <w:sz w:val="20"/>
-        </w:rPr>
-        <w:t>–</w:t>
-      </w:r>
-      <w:r>
-        <w:rPr>
-          <w:rFonts w:ascii="Times New Roman" w:hAnsi="Times New Roman" w:cs="Times New Roman"/>
-          <w:sz w:val="20"/>
-        </w:rPr>
-        <w:t xml:space="preserve"> 2018</w:t>
-      </w:r>
-    </w:p>
-    <w:p>
-      <w:pPr>
-        <w:rPr>
-          <w:rFonts w:ascii="Times New Roman" w:hAnsi="Times New Roman" w:cs="Times New Roman"/>
-          <w:sz w:val="20"/>
-          <w:szCs w:val="20"/>
-        </w:rPr>
-      </w:pPr>
-      <w:r>
-        <w:rPr>
-          <w:rFonts w:ascii="Times New Roman" w:hAnsi="Times New Roman" w:cs="Times New Roman"/>
-          <w:sz w:val="20"/>
-          <w:szCs w:val="20"/>
-        </w:rPr>
-        <w:t>Victorian Certificate of Education (VCE)</w:t>
-      </w:r>
-    </w:p>
-    <w:p>
-      <w:pPr>
-        <w:rPr>
-          <w:rFonts w:ascii="Times New Roman" w:hAnsi="Times New Roman" w:cs="Times New Roman"/>
-        </w:rPr>
-      </w:pPr>
-    </w:p>
-    <w:p>
-      <w:pPr>
-        <w:rPr>
-          <w:rFonts w:ascii="Times New Roman" w:hAnsi="Times New Roman" w:cs="Times New Roman"/>
-          <w:b/>
-          <w:color w:val="BFBFBF" w:themeColor="background1" w:themeShade="BF"/>
-          <w:sz w:val="32"/>
-          <w:szCs w:val="32"/>
-        </w:rPr>
-      </w:pPr>
-      <w:r>
-        <w:rPr>
-          <w:rFonts w:ascii="Times New Roman" w:hAnsi="Times New Roman" w:cs="Times New Roman"/>
-          <w:b/>
-          <w:color w:val="BFBFBF" w:themeColor="background1" w:themeShade="BF"/>
-          <w:sz w:val="32"/>
-          <w:szCs w:val="32"/>
-        </w:rPr>
-        <w:t>SOFT SKILLS</w:t>
-      </w:r>
-    </w:p>
-    <w:p>
-      <w:pPr>
-        <w:rPr>
-          <w:rFonts w:ascii="Times New Roman" w:hAnsi="Times New Roman" w:cs="Times New Roman"/>
-          <w:b/>
-          <w:color w:val="BFBFBF" w:themeColor="background1" w:themeShade="BF"/>
-          <w:sz w:val="32"/>
-          <w:szCs w:val="32"/>
-        </w:rPr>
-      </w:pPr>
-    </w:p>
-    <w:p>
-      <w:pPr>
-        <w:rPr>
-          <w:rFonts w:ascii="Times New Roman" w:hAnsi="Times New Roman" w:cs="Times New Roman"/>
-        </w:rPr>
-      </w:pPr>
-      <w:r>
-        <w:rPr>
-          <w:rFonts w:ascii="Times New Roman" w:hAnsi="Times New Roman" w:cs="Times New Roman"/>
-          <w:sz w:val="20"/>
-        </w:rPr>
-        <w:t>Bilingual Communication (English, Chinese)</w:t>
-      </w:r>
-    </w:p>
-    <w:p>
-      <w:pPr>
-        <w:rPr>
-          <w:rFonts w:ascii="Times New Roman" w:hAnsi="Times New Roman" w:cs="Times New Roman"/>
-        </w:rPr>
-      </w:pPr>
-      <w:r>
-        <w:rPr>
-          <w:rFonts w:ascii="Times New Roman" w:hAnsi="Times New Roman" w:cs="Times New Roman"/>
-          <w:sz w:val="20"/>
-        </w:rPr>
-        <w:t>Honest and Reliable.</w:t>
-      </w:r>
-    </w:p>
-    <w:p>
-      <w:pPr>
-        <w:rPr>
-          <w:rFonts w:ascii="Times New Roman" w:hAnsi="Times New Roman" w:cs="Times New Roman"/>
-        </w:rPr>
-      </w:pPr>
-      <w:r>
-        <w:rPr>
-          <w:rFonts w:ascii="Times New Roman" w:hAnsi="Times New Roman" w:cs="Times New Roman"/>
-          <w:sz w:val="20"/>
-        </w:rPr>
-        <w:t>Time Management.</w:t>
-      </w:r>
-    </w:p>
-    <w:p>
-      <w:pPr>
-        <w:rPr>
-          <w:rFonts w:ascii="Times New Roman" w:hAnsi="Times New Roman" w:cs="Times New Roman"/>
-        </w:rPr>
-      </w:pPr>
-      <w:r>
-        <w:rPr>
-          <w:rFonts w:ascii="Times New Roman" w:hAnsi="Times New Roman" w:cs="Times New Roman"/>
-          <w:sz w:val="20"/>
-        </w:rPr>
-        <w:t>Flexible.</w:t>
-      </w:r>
-    </w:p>
-    <w:p>
-      <w:pPr>
-        <w:rPr>
-          <w:rFonts w:ascii="Times New Roman" w:hAnsi="Times New Roman" w:cs="Times New Roman"/>
-          <w:sz w:val="32"/>
-          <w:szCs w:val="32"/>
-        </w:rPr>
-      </w:pPr>
-    </w:p>
-    <w:p>
-      <w:pPr>
-        <w:spacing w:before="120" w:after="120"/>
-        <w:rPr>
-          <w:rFonts w:ascii="Times New Roman" w:hAnsi="Times New Roman" w:cs="Times New Roman"/>
-          <w:b/>
-          <w:color w:val="BFBFBF" w:themeColor="background1" w:themeShade="BF"/>
-          <w:sz w:val="32"/>
-          <w:szCs w:val="32"/>
-        </w:rPr>
-      </w:pPr>
-      <w:r>
-        <w:rPr>
-          <w:rFonts w:ascii="Times New Roman" w:hAnsi="Times New Roman" w:cs="Times New Roman"/>
-          <w:b/>
-          <w:color w:val="BFBFBF" w:themeColor="background1" w:themeShade="BF"/>
-          <w:sz w:val="32"/>
-          <w:szCs w:val="32"/>
-        </w:rPr>
-        <w:t>W</w:t>
-      </w:r>
-      <w:r>
-        <w:rPr>
-          <w:rFonts w:ascii="Times New Roman" w:hAnsi="Times New Roman" w:cs="Times New Roman"/>
-          <w:b/>
-          <w:color w:val="BFBFBF" w:themeColor="background1" w:themeShade="BF"/>
-          <w:sz w:val="32"/>
-          <w:szCs w:val="32"/>
-        </w:rPr>
-        <w:t>ORK EXPERIENCE</w:t>
-      </w:r>
-    </w:p>
-    <w:p>
-      <w:pPr>
-        <w:spacing w:before="120" w:after="120"/>
-        <w:rPr>
-          <w:rFonts w:ascii="Times New Roman" w:hAnsi="Times New Roman" w:cs="Times New Roman"/>
-          <w:b/>
-          <w:color w:val="BFBFBF" w:themeColor="background1" w:themeShade="BF"/>
-          <w:sz w:val="32"/>
-          <w:szCs w:val="32"/>
-        </w:rPr>
-      </w:pPr>
-    </w:p>
-    <w:p>
-      <w:pPr>
-        <w:rPr>
-          <w:rFonts w:ascii="Times New Roman" w:hAnsi="Times New Roman" w:cs="Times New Roman"/>
-        </w:rPr>
-      </w:pPr>
-      <w:r>
-        <w:rPr>
-          <w:rFonts w:ascii="Times New Roman" w:hAnsi="Times New Roman" w:cs="Times New Roman"/>
-          <w:b/>
-        </w:rPr>
-        <w:t>Retail Sales Assistant – Shoppers Variety</w:t>
-      </w:r>
-      <w:r>
-        <w:rPr>
-          <w:rFonts w:ascii="Times New Roman" w:hAnsi="Times New Roman" w:cs="Times New Roman"/>
-          <w:b/>
-        </w:rPr>
-        <w:tab/>
-      </w:r>
-      <w:r>
-        <w:rPr>
-          <w:rFonts w:ascii="Times New Roman" w:hAnsi="Times New Roman" w:cs="Times New Roman"/>
-          <w:bCs/>
-          <w:color w:val="BFBFBF" w:themeColor="background1" w:themeShade="BF"/>
-        </w:rPr>
-        <w:t xml:space="preserve">November 2016 </w:t>
-      </w:r>
-      <w:r>
-        <w:rPr>
-          <w:rFonts w:ascii="Times New Roman" w:hAnsi="Times New Roman" w:cs="Times New Roman"/>
-          <w:bCs/>
-          <w:color w:val="BFBFBF" w:themeColor="background1" w:themeShade="BF"/>
-        </w:rPr>
-        <w:t>–</w:t>
-      </w:r>
-      <w:r>
-        <w:rPr>
-          <w:rFonts w:ascii="Times New Roman" w:hAnsi="Times New Roman" w:cs="Times New Roman"/>
-          <w:bCs/>
-          <w:color w:val="BFBFBF" w:themeColor="background1" w:themeShade="BF"/>
-        </w:rPr>
-        <w:t xml:space="preserve"> Present</w:t>
-      </w:r>
-    </w:p>
-    <w:p>
-      <w:pPr>
-        <w:rPr>
-          <w:rFonts w:ascii="Times New Roman" w:hAnsi="Times New Roman" w:cs="Times New Roman"/>
-          <w:sz w:val="20"/>
-          <w:szCs w:val="20"/>
-        </w:rPr>
-      </w:pPr>
-    </w:p>
-    <w:p>
-      <w:pPr>
-        <w:pStyle w:val="ListParagraph"/>
-        <w:numPr>
-          <w:ilvl w:val="0"/>
-          <w:numId w:val="4"/>
-        </w:numPr>
-        <w:rPr>
-          <w:rFonts w:ascii="Times New Roman" w:hAnsi="Times New Roman" w:cs="Times New Roman"/>
-        </w:rPr>
-      </w:pPr>
-      <w:r>
-        <w:rPr>
-          <w:rFonts w:ascii="Times New Roman" w:hAnsi="Times New Roman" w:cs="Times New Roman"/>
-          <w:sz w:val="20"/>
-        </w:rPr>
-        <w:t>Accommodated customers with making co-ordinated purchases.</w:t>
-      </w:r>
-    </w:p>
-    <w:p>
-      <w:pPr>
-        <w:pStyle w:val="ListParagraph"/>
-        <w:numPr>
-          <w:ilvl w:val="0"/>
-          <w:numId w:val="4"/>
-        </w:numPr>
-        <w:rPr>
-          <w:rFonts w:ascii="Times New Roman" w:hAnsi="Times New Roman" w:cs="Times New Roman"/>
-        </w:rPr>
-      </w:pPr>
-      <w:r>
-        <w:rPr>
-          <w:rFonts w:ascii="Times New Roman" w:hAnsi="Times New Roman" w:cs="Times New Roman"/>
-          <w:sz w:val="20"/>
-        </w:rPr>
-        <w:t>Handled customer concerns and complaints in a mature and efficient manner.</w:t>
-      </w:r>
-    </w:p>
-    <w:p>
-      <w:pPr>
-        <w:pStyle w:val="ListParagraph"/>
-        <w:numPr>
-          <w:ilvl w:val="0"/>
-          <w:numId w:val="4"/>
-        </w:numPr>
-        <w:rPr>
-          <w:rFonts w:ascii="Times New Roman" w:hAnsi="Times New Roman" w:cs="Times New Roman"/>
-        </w:rPr>
-      </w:pPr>
-      <w:r>
-        <w:rPr>
-          <w:rFonts w:ascii="Times New Roman" w:hAnsi="Times New Roman" w:cs="Times New Roman"/>
-          <w:sz w:val="20"/>
-        </w:rPr>
-        <w:t>Helped with organizing the back-store inventory system</w:t>
-      </w:r>
-      <w:r>
-        <w:rPr>
-          <w:rFonts w:ascii="Times New Roman" w:hAnsi="Times New Roman" w:cs="Times New Roman"/>
-          <w:sz w:val="20"/>
-        </w:rPr>
-        <w:t>.</w:t>
-      </w:r>
-    </w:p>
-    <w:p>
-      <w:pPr>
-        <w:pStyle w:val="ListParagraph"/>
-        <w:numPr>
-          <w:ilvl w:val="0"/>
-          <w:numId w:val="4"/>
-        </w:numPr>
-        <w:rPr>
-          <w:rFonts w:ascii="Times New Roman" w:hAnsi="Times New Roman" w:cs="Times New Roman"/>
-        </w:rPr>
-      </w:pPr>
-      <w:r>
-        <w:rPr>
-          <w:rFonts w:ascii="Times New Roman" w:hAnsi="Times New Roman" w:cs="Times New Roman"/>
-          <w:sz w:val="20"/>
-        </w:rPr>
-        <w:t>Assisted in preparing and shelving products in a purchasable aesthetic.</w:t>
-      </w:r>
-    </w:p>
-    <w:p>
-      <w:pPr>
-        <w:rPr>
-          <w:rFonts w:ascii="Times New Roman" w:hAnsi="Times New Roman" w:cs="Times New Roman"/>
-        </w:rPr>
-      </w:pPr>
-    </w:p>
-    <w:p>
-      <w:pPr>
-        <w:rPr>
-          <w:rFonts w:ascii="Times New Roman" w:hAnsi="Times New Roman" w:cs="Times New Roman"/>
-          <w:b/>
-        </w:rPr>
-      </w:pPr>
-      <w:r>
-        <w:rPr>
-          <w:rFonts w:ascii="Times New Roman" w:hAnsi="Times New Roman" w:cs="Times New Roman"/>
-          <w:b/>
-        </w:rPr>
-        <w:t xml:space="preserve">Electronics Engineering Intern - </w:t>
-      </w:r>
-      <w:proofErr w:type="spellStart"/>
-      <w:r>
-        <w:rPr>
-          <w:rFonts w:ascii="Times New Roman" w:hAnsi="Times New Roman" w:cs="Times New Roman"/>
-          <w:b/>
-        </w:rPr>
-        <w:t>Winovate</w:t>
-      </w:r>
-      <w:proofErr w:type="spellEnd"/>
-      <w:r>
-        <w:rPr>
-          <w:rFonts w:ascii="Times New Roman" w:hAnsi="Times New Roman" w:cs="Times New Roman"/>
-          <w:b/>
-        </w:rPr>
-        <w:t xml:space="preserve"> Pty Ltd </w:t>
-      </w:r>
-      <w:r>
-        <w:rPr>
-          <w:rFonts w:ascii="Times New Roman" w:hAnsi="Times New Roman" w:cs="Times New Roman"/>
-          <w:bCs/>
-          <w:color w:val="BFBFBF" w:themeColor="background1" w:themeShade="BF"/>
-        </w:rPr>
-        <w:t>September</w:t>
-      </w:r>
-      <w:r>
-        <w:rPr>
-          <w:rFonts w:ascii="Times New Roman" w:hAnsi="Times New Roman" w:cs="Times New Roman"/>
-          <w:bCs/>
-          <w:color w:val="BFBFBF" w:themeColor="background1" w:themeShade="BF"/>
-        </w:rPr>
-        <w:t xml:space="preserve"> 2019 – September 2019</w:t>
-      </w:r>
-    </w:p>
-    <w:p>
-      <w:pPr>
-        <w:rPr>
-          <w:rFonts w:ascii="Times New Roman" w:hAnsi="Times New Roman" w:cs="Times New Roman"/>
-          <w:sz w:val="20"/>
-          <w:szCs w:val="20"/>
-        </w:rPr>
-      </w:pPr>
-    </w:p>
-    <w:p>
-      <w:pPr>
-        <w:pStyle w:val="ListParagraph"/>
-        <w:numPr>
-          <w:ilvl w:val="0"/>
-          <w:numId w:val="4"/>
-        </w:numPr>
-        <w:rPr>
-          <w:rFonts w:ascii="Times New Roman" w:hAnsi="Times New Roman" w:cs="Times New Roman"/>
-          <w:sz w:val="20"/>
-          <w:szCs w:val="20"/>
-        </w:rPr>
-      </w:pPr>
-      <w:r>
-        <w:rPr>
-          <w:rFonts w:ascii="Times New Roman" w:hAnsi="Times New Roman" w:cs="Times New Roman"/>
-          <w:sz w:val="20"/>
-          <w:szCs w:val="20"/>
-        </w:rPr>
-        <w:t>Operated on the assembly</w:t>
-      </w:r>
-      <w:r>
-        <w:rPr>
-          <w:rFonts w:ascii="Times New Roman" w:hAnsi="Times New Roman" w:cs="Times New Roman"/>
-          <w:sz w:val="20"/>
-          <w:szCs w:val="20"/>
-        </w:rPr>
-        <w:t xml:space="preserve"> production</w:t>
-      </w:r>
-      <w:r>
-        <w:rPr>
-          <w:rFonts w:ascii="Times New Roman" w:hAnsi="Times New Roman" w:cs="Times New Roman"/>
-          <w:sz w:val="20"/>
-          <w:szCs w:val="20"/>
-        </w:rPr>
-        <w:t xml:space="preserve"> </w:t>
-      </w:r>
-      <w:r>
-        <w:rPr>
-          <w:rFonts w:ascii="Times New Roman" w:hAnsi="Times New Roman" w:cs="Times New Roman"/>
-          <w:sz w:val="20"/>
-          <w:szCs w:val="20"/>
-        </w:rPr>
-        <w:t>cycle</w:t>
-      </w:r>
-      <w:r>
-        <w:rPr>
-          <w:rFonts w:ascii="Times New Roman" w:hAnsi="Times New Roman" w:cs="Times New Roman"/>
-          <w:sz w:val="20"/>
-          <w:szCs w:val="20"/>
-        </w:rPr>
-        <w:t xml:space="preserve"> o</w:t>
-      </w:r>
-      <w:r>
-        <w:rPr>
-          <w:rFonts w:ascii="Times New Roman" w:hAnsi="Times New Roman" w:cs="Times New Roman"/>
-          <w:sz w:val="20"/>
-          <w:szCs w:val="20"/>
-        </w:rPr>
-        <w:t>f</w:t>
-      </w:r>
-      <w:r>
-        <w:rPr>
-          <w:rFonts w:ascii="Times New Roman" w:hAnsi="Times New Roman" w:cs="Times New Roman"/>
-          <w:sz w:val="20"/>
-          <w:szCs w:val="20"/>
-        </w:rPr>
-        <w:t xml:space="preserve"> custom PCB </w:t>
-      </w:r>
-      <w:r>
-        <w:rPr>
-          <w:rFonts w:ascii="Times New Roman" w:hAnsi="Times New Roman" w:cs="Times New Roman"/>
-          <w:sz w:val="20"/>
-          <w:szCs w:val="20"/>
-        </w:rPr>
-        <w:t>prototypes</w:t>
-      </w:r>
-      <w:r>
-        <w:rPr>
-          <w:rFonts w:ascii="Times New Roman" w:hAnsi="Times New Roman" w:cs="Times New Roman"/>
-          <w:sz w:val="20"/>
-          <w:szCs w:val="20"/>
-        </w:rPr>
-        <w:t>/</w:t>
-      </w:r>
-      <w:r>
-        <w:rPr>
-          <w:rFonts w:ascii="Times New Roman" w:hAnsi="Times New Roman" w:cs="Times New Roman"/>
-          <w:sz w:val="20"/>
-          <w:szCs w:val="20"/>
-        </w:rPr>
-        <w:t>designs</w:t>
-      </w:r>
-      <w:r>
-        <w:rPr>
-          <w:rFonts w:ascii="Times New Roman" w:hAnsi="Times New Roman" w:cs="Times New Roman"/>
-          <w:sz w:val="20"/>
-          <w:szCs w:val="20"/>
-        </w:rPr>
-        <w:t xml:space="preserve"> via Wave soldering</w:t>
-      </w:r>
-      <w:r>
-        <w:rPr>
-          <w:rFonts w:ascii="Times New Roman" w:hAnsi="Times New Roman" w:cs="Times New Roman"/>
-          <w:sz w:val="20"/>
-          <w:szCs w:val="20"/>
-        </w:rPr>
-        <w:t>.</w:t>
-      </w:r>
-    </w:p>
-    <w:p>
-      <w:pPr>
-        <w:pStyle w:val="ListParagraph"/>
-        <w:numPr>
-          <w:ilvl w:val="0"/>
-          <w:numId w:val="4"/>
-        </w:numPr>
-        <w:rPr>
-          <w:rFonts w:ascii="Times New Roman" w:hAnsi="Times New Roman" w:cs="Times New Roman"/>
-          <w:sz w:val="20"/>
-          <w:szCs w:val="20"/>
-        </w:rPr>
-      </w:pPr>
-      <w:r>
-        <w:rPr>
-          <w:rFonts w:ascii="Times New Roman" w:hAnsi="Times New Roman" w:cs="Times New Roman"/>
-          <w:sz w:val="20"/>
-          <w:szCs w:val="20"/>
-        </w:rPr>
-        <w:t>Handled PCB Testing</w:t>
-      </w:r>
-      <w:r>
-        <w:rPr>
-          <w:rFonts w:ascii="Times New Roman" w:hAnsi="Times New Roman" w:cs="Times New Roman"/>
-          <w:sz w:val="20"/>
-          <w:szCs w:val="20"/>
-        </w:rPr>
-        <w:t xml:space="preserve"> with</w:t>
-      </w:r>
-      <w:r>
-        <w:rPr>
-          <w:rFonts w:ascii="Times New Roman" w:hAnsi="Times New Roman" w:cs="Times New Roman"/>
-          <w:sz w:val="20"/>
-          <w:szCs w:val="20"/>
-        </w:rPr>
-        <w:t xml:space="preserve"> A</w:t>
-      </w:r>
-      <w:r>
-        <w:rPr>
-          <w:rFonts w:ascii="Times New Roman" w:hAnsi="Times New Roman" w:cs="Times New Roman"/>
-          <w:sz w:val="20"/>
-          <w:szCs w:val="20"/>
-        </w:rPr>
-        <w:t>utomated Optical Inspection</w:t>
-      </w:r>
-      <w:r>
-        <w:rPr>
-          <w:rFonts w:ascii="Times New Roman" w:hAnsi="Times New Roman" w:cs="Times New Roman"/>
-          <w:sz w:val="20"/>
-          <w:szCs w:val="20"/>
-        </w:rPr>
-        <w:t xml:space="preserve"> </w:t>
-      </w:r>
-      <w:r>
-        <w:rPr>
-          <w:rFonts w:ascii="Times New Roman" w:hAnsi="Times New Roman" w:cs="Times New Roman"/>
-          <w:sz w:val="20"/>
           <w:szCs w:val="20"/>
         </w:rPr>
         <w:t>and Fly Probe Testing</w:t>
@@ -2101,8 +2274,6 @@
         </w:rPr>
         <w:t xml:space="preserve"> methods</w:t>
       </w:r>
-      <w:bookmarkStart w:id="0" w:name="_GoBack"/>
-      <w:bookmarkEnd w:id="0"/>
       <w:r>
         <w:rPr>
           <w:rFonts w:ascii="Times New Roman" w:hAnsi="Times New Roman" w:cs="Times New Roman"/>
@@ -2282,6 +2453,7 @@
       <w:pPr>
         <w:rPr>
           <w:rFonts w:ascii="Times New Roman" w:hAnsi="Times New Roman" w:cs="Times New Roman"/>
+          <w:sz w:val="20"/>
         </w:rPr>
       </w:pPr>
       <w:r>
@@ -2290,6 +2462,23 @@
           <w:sz w:val="20"/>
         </w:rPr>
         <w:t>Phone: 0421 626 599</w:t>
+      </w:r>
+    </w:p>
+    <w:p>
+      <w:pPr>
+        <w:rPr>
+          <w:rFonts w:ascii="Times New Roman" w:hAnsi="Times New Roman" w:cs="Times New Roman"/>
+        </w:rPr>
+      </w:pPr>
+      <w:r>
+        <w:rPr>
+          <w:rFonts w:ascii="Times New Roman" w:hAnsi="Times New Roman" w:cs="Times New Roman"/>
+          <w:noProof/>
+          <w:sz w:val="20"/>
+        </w:rPr>
+        <w:pict w14:anchorId="27FE889F">
+          <v:rect id="_x0000_i1025" alt="" style="width:468pt;height:.05pt;mso-width-percent:0;mso-height-percent:0;mso-width-percent:0;mso-height-percent:0" o:hralign="center" o:hrstd="t" o:hr="t" fillcolor="#a0a0a0" stroked="f"/>
+        </w:pict>
       </w:r>
     </w:p>
     <w:sectPr>
@@ -3598,7 +3787,7 @@
 </file>
 
 <file path=customXml/itemProps2.xml><?xml version="1.0" encoding="utf-8"?>
-<ds:datastoreItem xmlns:ds="http://schemas.openxmlformats.org/officeDocument/2006/customXml" ds:itemID="{277983F6-3682-D240-B44B-561908CAD7A2}">
+<ds:datastoreItem xmlns:ds="http://schemas.openxmlformats.org/officeDocument/2006/customXml" ds:itemID="{A2DDA097-F24C-F441-962C-C82E741C5BF0}">
   <ds:schemaRefs>
     <ds:schemaRef ds:uri="http://schemas.openxmlformats.org/officeDocument/2006/bibliography"/>
   </ds:schemaRefs>

</xml_diff>

<commit_message>
freaking more ugly resume fixes
</commit_message>
<xml_diff>
--- a/downloads/Software-Dev-Resume-Updated.docx
+++ b/downloads/Software-Dev-Resume-Updated.docx
@@ -282,8 +282,10 @@
           <w:sz w:val="28"/>
           <w:szCs w:val="28"/>
         </w:rPr>
-        <w:t xml:space="preserve"> opportunity in Software </w:t>
-      </w:r>
+        <w:t xml:space="preserve"> opportunity i</w:t>
+      </w:r>
+      <w:bookmarkStart w:id="0" w:name="_GoBack"/>
+      <w:bookmarkEnd w:id="0"/>
       <w:r>
         <w:rPr>
           <w:rFonts w:ascii="Times New Roman" w:hAnsi="Times New Roman" w:cs="Times New Roman"/>
@@ -292,7 +294,7 @@
           <w:sz w:val="28"/>
           <w:szCs w:val="28"/>
         </w:rPr>
-        <w:t>Development</w:t>
+        <w:t xml:space="preserve">n Software </w:t>
       </w:r>
       <w:r>
         <w:rPr>
@@ -302,6 +304,16 @@
           <w:sz w:val="28"/>
           <w:szCs w:val="28"/>
         </w:rPr>
+        <w:t>Development</w:t>
+      </w:r>
+      <w:r>
+        <w:rPr>
+          <w:rFonts w:ascii="Times New Roman" w:hAnsi="Times New Roman" w:cs="Times New Roman"/>
+          <w:b/>
+          <w:i/>
+          <w:sz w:val="28"/>
+          <w:szCs w:val="28"/>
+        </w:rPr>
         <w:t>.</w:t>
       </w:r>
     </w:p>
@@ -310,6 +322,7 @@
         <w:jc w:val="center"/>
         <w:rPr>
           <w:rFonts w:ascii="Times New Roman" w:hAnsi="Times New Roman" w:cs="Times New Roman"/>
+          <w:sz w:val="20"/>
         </w:rPr>
       </w:pPr>
       <w:r>
@@ -413,18 +426,29 @@
       <w:pPr>
         <w:rPr>
           <w:rFonts w:ascii="Times New Roman" w:hAnsi="Times New Roman" w:cs="Times New Roman"/>
-        </w:rPr>
-      </w:pPr>
-      <w:r>
-        <w:rPr>
-          <w:rFonts w:ascii="Times New Roman" w:hAnsi="Times New Roman" w:cs="Times New Roman"/>
           <w:b/>
           <w:color w:val="BFBFBF" w:themeColor="background1" w:themeShade="BF"/>
           <w:sz w:val="32"/>
           <w:szCs w:val="32"/>
         </w:rPr>
+      </w:pPr>
+      <w:r>
+        <w:rPr>
+          <w:rFonts w:ascii="Times New Roman" w:hAnsi="Times New Roman" w:cs="Times New Roman"/>
+          <w:b/>
+          <w:color w:val="BFBFBF" w:themeColor="background1" w:themeShade="BF"/>
+          <w:sz w:val="32"/>
+          <w:szCs w:val="32"/>
+        </w:rPr>
         <w:t>TECHNICAL PROJECTS</w:t>
       </w:r>
+    </w:p>
+    <w:p>
+      <w:pPr>
+        <w:rPr>
+          <w:rFonts w:ascii="Times New Roman" w:hAnsi="Times New Roman" w:cs="Times New Roman"/>
+        </w:rPr>
+      </w:pPr>
     </w:p>
     <w:p>
       <w:pPr>
@@ -588,8 +612,6 @@
         </w:rPr>
         <w:t xml:space="preserve"> Hooks</w:t>
       </w:r>
-      <w:bookmarkStart w:id="0" w:name="_GoBack"/>
-      <w:bookmarkEnd w:id="0"/>
       <w:r>
         <w:rPr>
           <w:rFonts w:ascii="Times New Roman" w:hAnsi="Times New Roman" w:cs="Times New Roman"/>
@@ -1032,8 +1054,8 @@
         <w:rPr>
           <w:rFonts w:ascii="Times New Roman" w:hAnsi="Times New Roman" w:cs="Times New Roman"/>
           <w:color w:val="BFBFBF" w:themeColor="background1" w:themeShade="BF"/>
-          <w:sz w:val="32"/>
-          <w:szCs w:val="32"/>
+          <w:sz w:val="20"/>
+          <w:szCs w:val="20"/>
         </w:rPr>
       </w:pPr>
     </w:p>
@@ -1082,7 +1104,7 @@
           <w:sz w:val="20"/>
           <w:szCs w:val="20"/>
         </w:rPr>
-        <w:t>CSS3 (/w Sass)</w:t>
+        <w:t xml:space="preserve">CSS3 (/w Sass), JavaScript (/w jQuery &amp; Node.js), Python 3, </w:t>
       </w:r>
       <w:r>
         <w:rPr>
@@ -1091,7 +1113,7 @@
           <w:sz w:val="20"/>
           <w:szCs w:val="20"/>
         </w:rPr>
-        <w:t xml:space="preserve">, JavaScript (/w jQuery &amp; Node.js), Python 3, </w:t>
+        <w:t>Java,</w:t>
       </w:r>
       <w:r>
         <w:rPr>
@@ -1100,7 +1122,7 @@
           <w:sz w:val="20"/>
           <w:szCs w:val="20"/>
         </w:rPr>
-        <w:t>Java,</w:t>
+        <w:t xml:space="preserve"> </w:t>
       </w:r>
       <w:r>
         <w:rPr>
@@ -1109,227 +1131,200 @@
           <w:sz w:val="20"/>
           <w:szCs w:val="20"/>
         </w:rPr>
+        <w:t>MATLAB</w:t>
+      </w:r>
+    </w:p>
+    <w:p>
+      <w:pPr>
+        <w:ind w:left="2160" w:hanging="2160"/>
+        <w:rPr>
+          <w:rFonts w:ascii="Times New Roman" w:hAnsi="Times New Roman" w:cs="Times New Roman"/>
+          <w:color w:val="000000" w:themeColor="text1"/>
+          <w:sz w:val="20"/>
+          <w:szCs w:val="20"/>
+        </w:rPr>
+      </w:pPr>
+    </w:p>
+    <w:p>
+      <w:pPr>
+        <w:rPr>
+          <w:rFonts w:ascii="Times New Roman" w:hAnsi="Times New Roman" w:cs="Times New Roman"/>
+          <w:color w:val="000000" w:themeColor="text1"/>
+          <w:sz w:val="20"/>
+          <w:szCs w:val="20"/>
+        </w:rPr>
+      </w:pPr>
+      <w:r>
+        <w:rPr>
+          <w:rFonts w:ascii="Times New Roman" w:hAnsi="Times New Roman" w:cs="Times New Roman"/>
+          <w:color w:val="000000" w:themeColor="text1"/>
+          <w:sz w:val="20"/>
+          <w:szCs w:val="20"/>
+        </w:rPr>
+        <w:t>Frameworks:</w:t>
+      </w:r>
+      <w:r>
+        <w:rPr>
+          <w:rFonts w:ascii="Times New Roman" w:hAnsi="Times New Roman" w:cs="Times New Roman"/>
+          <w:color w:val="000000" w:themeColor="text1"/>
+          <w:sz w:val="20"/>
+          <w:szCs w:val="20"/>
+        </w:rPr>
+        <w:tab/>
+      </w:r>
+      <w:r>
+        <w:rPr>
+          <w:rFonts w:ascii="Times New Roman" w:hAnsi="Times New Roman" w:cs="Times New Roman"/>
+          <w:color w:val="000000" w:themeColor="text1"/>
+          <w:sz w:val="20"/>
+          <w:szCs w:val="20"/>
+        </w:rPr>
+        <w:tab/>
+      </w:r>
+      <w:r>
+        <w:rPr>
+          <w:rFonts w:ascii="Times New Roman" w:hAnsi="Times New Roman" w:cs="Times New Roman"/>
+          <w:color w:val="000000" w:themeColor="text1"/>
+          <w:sz w:val="20"/>
+          <w:szCs w:val="20"/>
+        </w:rPr>
+        <w:t xml:space="preserve">Bootstrap 4, </w:t>
+      </w:r>
+      <w:r>
+        <w:rPr>
+          <w:rFonts w:ascii="Times New Roman" w:hAnsi="Times New Roman" w:cs="Times New Roman"/>
+          <w:color w:val="000000" w:themeColor="text1"/>
+          <w:sz w:val="20"/>
+          <w:szCs w:val="20"/>
+        </w:rPr>
+        <w:t>React/Redux (/w Router &amp; Hooks)</w:t>
+      </w:r>
+    </w:p>
+    <w:p>
+      <w:pPr>
+        <w:rPr>
+          <w:rFonts w:ascii="Times New Roman" w:hAnsi="Times New Roman" w:cs="Times New Roman"/>
+          <w:color w:val="000000" w:themeColor="text1"/>
+          <w:sz w:val="20"/>
+          <w:szCs w:val="20"/>
+        </w:rPr>
+      </w:pPr>
+    </w:p>
+    <w:p>
+      <w:pPr>
+        <w:ind w:left="2160" w:hanging="2160"/>
+        <w:rPr>
+          <w:rFonts w:ascii="Times New Roman" w:hAnsi="Times New Roman" w:cs="Times New Roman"/>
+          <w:sz w:val="20"/>
+        </w:rPr>
+      </w:pPr>
+      <w:r>
+        <w:rPr>
+          <w:rFonts w:ascii="Times New Roman" w:hAnsi="Times New Roman" w:cs="Times New Roman"/>
+          <w:color w:val="000000" w:themeColor="text1"/>
+          <w:sz w:val="20"/>
+          <w:szCs w:val="20"/>
+        </w:rPr>
+        <w:t>Tools:</w:t>
+      </w:r>
+      <w:r>
+        <w:rPr>
+          <w:rFonts w:ascii="Times New Roman" w:hAnsi="Times New Roman" w:cs="Times New Roman"/>
+          <w:color w:val="000000" w:themeColor="text1"/>
+          <w:sz w:val="20"/>
+          <w:szCs w:val="20"/>
+        </w:rPr>
+        <w:tab/>
+        <w:t xml:space="preserve">Bash, NPM, Git, GitHub Desktop, Gimp, Visual Studio Code </w:t>
+      </w:r>
+      <w:r>
+        <w:rPr>
+          <w:rFonts w:ascii="Times New Roman" w:hAnsi="Times New Roman" w:cs="Times New Roman"/>
+          <w:color w:val="000000" w:themeColor="text1"/>
+          <w:sz w:val="20"/>
+          <w:szCs w:val="20"/>
+        </w:rPr>
+        <w:t>(2019)</w:t>
+      </w:r>
+      <w:r>
+        <w:rPr>
+          <w:rFonts w:ascii="Times New Roman" w:hAnsi="Times New Roman" w:cs="Times New Roman"/>
+          <w:color w:val="000000" w:themeColor="text1"/>
+          <w:sz w:val="20"/>
+          <w:szCs w:val="20"/>
+        </w:rPr>
+        <w:t>,</w:t>
+      </w:r>
+      <w:r>
+        <w:rPr>
+          <w:rFonts w:ascii="Times New Roman" w:hAnsi="Times New Roman" w:cs="Times New Roman"/>
+          <w:color w:val="000000" w:themeColor="text1"/>
+          <w:sz w:val="20"/>
+          <w:szCs w:val="20"/>
+        </w:rPr>
+        <w:t xml:space="preserve"> Microsoft Word, Microsoft Excel, Microsoft Outlook</w:t>
+      </w:r>
+    </w:p>
+    <w:p>
+      <w:pPr>
+        <w:rPr>
+          <w:rFonts w:ascii="Times New Roman" w:hAnsi="Times New Roman" w:cs="Times New Roman"/>
+          <w:sz w:val="20"/>
+        </w:rPr>
+      </w:pPr>
+    </w:p>
+    <w:p>
+      <w:pPr>
+        <w:rPr>
+          <w:rFonts w:ascii="Times New Roman" w:hAnsi="Times New Roman" w:cs="Times New Roman"/>
+          <w:sz w:val="20"/>
+        </w:rPr>
+      </w:pPr>
+      <w:r>
+        <w:rPr>
+          <w:rFonts w:ascii="Times New Roman" w:hAnsi="Times New Roman" w:cs="Times New Roman"/>
+          <w:sz w:val="20"/>
+        </w:rPr>
+        <w:t xml:space="preserve">Additional Experience: </w:t>
+      </w:r>
+      <w:r>
+        <w:rPr>
+          <w:rFonts w:ascii="Times New Roman" w:hAnsi="Times New Roman" w:cs="Times New Roman"/>
+          <w:sz w:val="20"/>
+        </w:rPr>
+        <w:tab/>
+      </w:r>
+      <w:r>
+        <w:rPr>
+          <w:rFonts w:ascii="Times New Roman" w:hAnsi="Times New Roman" w:cs="Times New Roman"/>
+          <w:sz w:val="20"/>
+        </w:rPr>
+        <w:t>Agile (Scrum)</w:t>
+      </w:r>
+      <w:r>
+        <w:rPr>
+          <w:rFonts w:ascii="Times New Roman" w:hAnsi="Times New Roman" w:cs="Times New Roman"/>
+          <w:sz w:val="20"/>
+        </w:rPr>
+        <w:t>,</w:t>
+      </w:r>
+      <w:r>
+        <w:rPr>
+          <w:rFonts w:ascii="Times New Roman" w:hAnsi="Times New Roman" w:cs="Times New Roman"/>
+          <w:sz w:val="20"/>
+        </w:rPr>
+        <w:t xml:space="preserve"> AJAX,</w:t>
+      </w:r>
+      <w:r>
+        <w:rPr>
+          <w:rFonts w:ascii="Times New Roman" w:hAnsi="Times New Roman" w:cs="Times New Roman"/>
+          <w:sz w:val="20"/>
+        </w:rPr>
         <w:t xml:space="preserve"> </w:t>
       </w:r>
       <w:r>
         <w:rPr>
           <w:rFonts w:ascii="Times New Roman" w:hAnsi="Times New Roman" w:cs="Times New Roman"/>
-          <w:color w:val="000000" w:themeColor="text1"/>
-          <w:sz w:val="20"/>
-          <w:szCs w:val="20"/>
-        </w:rPr>
-        <w:t>MATLAB</w:t>
-      </w:r>
-    </w:p>
-    <w:p>
-      <w:pPr>
-        <w:ind w:left="2160" w:hanging="2160"/>
-        <w:rPr>
-          <w:rFonts w:ascii="Times New Roman" w:hAnsi="Times New Roman" w:cs="Times New Roman"/>
-          <w:color w:val="000000" w:themeColor="text1"/>
-          <w:sz w:val="20"/>
-          <w:szCs w:val="20"/>
-        </w:rPr>
-      </w:pPr>
-    </w:p>
-    <w:p>
-      <w:pPr>
-        <w:rPr>
-          <w:rFonts w:ascii="Times New Roman" w:hAnsi="Times New Roman" w:cs="Times New Roman"/>
-          <w:color w:val="000000" w:themeColor="text1"/>
-          <w:sz w:val="20"/>
-          <w:szCs w:val="20"/>
-        </w:rPr>
-      </w:pPr>
-      <w:r>
-        <w:rPr>
-          <w:rFonts w:ascii="Times New Roman" w:hAnsi="Times New Roman" w:cs="Times New Roman"/>
-          <w:color w:val="000000" w:themeColor="text1"/>
-          <w:sz w:val="20"/>
-          <w:szCs w:val="20"/>
-        </w:rPr>
-        <w:t>Frameworks:</w:t>
-      </w:r>
-      <w:r>
-        <w:rPr>
-          <w:rFonts w:ascii="Times New Roman" w:hAnsi="Times New Roman" w:cs="Times New Roman"/>
-          <w:color w:val="000000" w:themeColor="text1"/>
-          <w:sz w:val="20"/>
-          <w:szCs w:val="20"/>
-        </w:rPr>
-        <w:tab/>
-      </w:r>
-      <w:r>
-        <w:rPr>
-          <w:rFonts w:ascii="Times New Roman" w:hAnsi="Times New Roman" w:cs="Times New Roman"/>
-          <w:color w:val="000000" w:themeColor="text1"/>
-          <w:sz w:val="20"/>
-          <w:szCs w:val="20"/>
-        </w:rPr>
-        <w:tab/>
-      </w:r>
-      <w:r>
-        <w:rPr>
-          <w:rFonts w:ascii="Times New Roman" w:hAnsi="Times New Roman" w:cs="Times New Roman"/>
-          <w:color w:val="000000" w:themeColor="text1"/>
-          <w:sz w:val="20"/>
-          <w:szCs w:val="20"/>
-        </w:rPr>
-        <w:t xml:space="preserve">Bootstrap 4, </w:t>
-      </w:r>
-      <w:r>
-        <w:rPr>
-          <w:rFonts w:ascii="Times New Roman" w:hAnsi="Times New Roman" w:cs="Times New Roman"/>
-          <w:color w:val="000000" w:themeColor="text1"/>
-          <w:sz w:val="20"/>
-          <w:szCs w:val="20"/>
-        </w:rPr>
-        <w:t>React/Redux (/w Router &amp; Hooks)</w:t>
-      </w:r>
-    </w:p>
-    <w:p>
-      <w:pPr>
-        <w:rPr>
-          <w:rFonts w:ascii="Times New Roman" w:hAnsi="Times New Roman" w:cs="Times New Roman"/>
-          <w:color w:val="000000" w:themeColor="text1"/>
-          <w:sz w:val="20"/>
-          <w:szCs w:val="20"/>
-        </w:rPr>
-      </w:pPr>
-    </w:p>
-    <w:p>
-      <w:pPr>
-        <w:ind w:left="2160" w:hanging="2160"/>
-        <w:rPr>
-          <w:rFonts w:ascii="Times New Roman" w:hAnsi="Times New Roman" w:cs="Times New Roman"/>
-          <w:sz w:val="20"/>
-        </w:rPr>
-      </w:pPr>
-      <w:r>
-        <w:rPr>
-          <w:rFonts w:ascii="Times New Roman" w:hAnsi="Times New Roman" w:cs="Times New Roman"/>
-          <w:color w:val="000000" w:themeColor="text1"/>
-          <w:sz w:val="20"/>
-          <w:szCs w:val="20"/>
-        </w:rPr>
-        <w:t>Tools:</w:t>
-      </w:r>
-      <w:r>
-        <w:rPr>
-          <w:rFonts w:ascii="Times New Roman" w:hAnsi="Times New Roman" w:cs="Times New Roman"/>
-          <w:color w:val="000000" w:themeColor="text1"/>
-          <w:sz w:val="20"/>
-          <w:szCs w:val="20"/>
-        </w:rPr>
-        <w:tab/>
-        <w:t xml:space="preserve">Bash, NPM, Git, GitHub </w:t>
-      </w:r>
-      <w:r>
-        <w:rPr>
-          <w:rFonts w:ascii="Times New Roman" w:hAnsi="Times New Roman" w:cs="Times New Roman"/>
-          <w:color w:val="000000" w:themeColor="text1"/>
-          <w:sz w:val="20"/>
-          <w:szCs w:val="20"/>
-        </w:rPr>
-        <w:t>Desktop</w:t>
-      </w:r>
-      <w:r>
-        <w:rPr>
-          <w:rFonts w:ascii="Times New Roman" w:hAnsi="Times New Roman" w:cs="Times New Roman"/>
-          <w:color w:val="000000" w:themeColor="text1"/>
-          <w:sz w:val="20"/>
-          <w:szCs w:val="20"/>
-        </w:rPr>
-        <w:t xml:space="preserve">, Gimp, Visual Studio Code </w:t>
-      </w:r>
-      <w:r>
-        <w:rPr>
-          <w:rFonts w:ascii="Times New Roman" w:hAnsi="Times New Roman" w:cs="Times New Roman"/>
-          <w:color w:val="000000" w:themeColor="text1"/>
-          <w:sz w:val="20"/>
-          <w:szCs w:val="20"/>
-        </w:rPr>
-        <w:t>(2019)</w:t>
-      </w:r>
-      <w:r>
-        <w:rPr>
-          <w:rFonts w:ascii="Times New Roman" w:hAnsi="Times New Roman" w:cs="Times New Roman"/>
-          <w:color w:val="000000" w:themeColor="text1"/>
-          <w:sz w:val="20"/>
-          <w:szCs w:val="20"/>
-        </w:rPr>
-        <w:t>,</w:t>
-      </w:r>
-      <w:r>
-        <w:rPr>
-          <w:rFonts w:ascii="Times New Roman" w:hAnsi="Times New Roman" w:cs="Times New Roman"/>
-          <w:color w:val="000000" w:themeColor="text1"/>
-          <w:sz w:val="20"/>
-          <w:szCs w:val="20"/>
-        </w:rPr>
-        <w:t xml:space="preserve"> Microsoft Word, Microsoft Excel, Microsoft Outlook</w:t>
-      </w:r>
-    </w:p>
-    <w:p>
-      <w:pPr>
-        <w:rPr>
-          <w:rFonts w:ascii="Times New Roman" w:hAnsi="Times New Roman" w:cs="Times New Roman"/>
-          <w:sz w:val="20"/>
-        </w:rPr>
-      </w:pPr>
-    </w:p>
-    <w:p>
-      <w:pPr>
-        <w:rPr>
-          <w:rFonts w:ascii="Times New Roman" w:hAnsi="Times New Roman" w:cs="Times New Roman"/>
-          <w:sz w:val="20"/>
-        </w:rPr>
-      </w:pPr>
-      <w:r>
-        <w:rPr>
-          <w:rFonts w:ascii="Times New Roman" w:hAnsi="Times New Roman" w:cs="Times New Roman"/>
-          <w:sz w:val="20"/>
-        </w:rPr>
-        <w:t xml:space="preserve">Additional Experience: </w:t>
-      </w:r>
-      <w:r>
-        <w:rPr>
-          <w:rFonts w:ascii="Times New Roman" w:hAnsi="Times New Roman" w:cs="Times New Roman"/>
-          <w:sz w:val="20"/>
-        </w:rPr>
-        <w:tab/>
-      </w:r>
-      <w:r>
-        <w:rPr>
-          <w:rFonts w:ascii="Times New Roman" w:hAnsi="Times New Roman" w:cs="Times New Roman"/>
-          <w:sz w:val="20"/>
-        </w:rPr>
-        <w:t>Agile (Scrum)</w:t>
-      </w:r>
-      <w:r>
-        <w:rPr>
-          <w:rFonts w:ascii="Times New Roman" w:hAnsi="Times New Roman" w:cs="Times New Roman"/>
-          <w:sz w:val="20"/>
-        </w:rPr>
-        <w:t>,</w:t>
-      </w:r>
-      <w:r>
-        <w:rPr>
-          <w:rFonts w:ascii="Times New Roman" w:hAnsi="Times New Roman" w:cs="Times New Roman"/>
-          <w:sz w:val="20"/>
-        </w:rPr>
-        <w:t xml:space="preserve"> AJAX,</w:t>
-      </w:r>
-      <w:r>
-        <w:rPr>
-          <w:rFonts w:ascii="Times New Roman" w:hAnsi="Times New Roman" w:cs="Times New Roman"/>
-          <w:sz w:val="20"/>
-        </w:rPr>
-        <w:t xml:space="preserve"> </w:t>
-      </w:r>
-      <w:r>
-        <w:rPr>
-          <w:rFonts w:ascii="Times New Roman" w:hAnsi="Times New Roman" w:cs="Times New Roman"/>
           <w:sz w:val="20"/>
         </w:rPr>
         <w:t>Pair Programming</w:t>
@@ -1348,15 +1343,6 @@
         </w:rPr>
         <w:t>, Unit Testing</w:t>
       </w:r>
-    </w:p>
-    <w:p>
-      <w:pPr>
-        <w:rPr>
-          <w:rFonts w:ascii="Times New Roman" w:hAnsi="Times New Roman" w:cs="Times New Roman"/>
-          <w:noProof/>
-          <w:sz w:val="20"/>
-        </w:rPr>
-      </w:pPr>
     </w:p>
     <w:p>
       <w:pPr>
@@ -1757,8 +1743,8 @@
           <w:rFonts w:ascii="Times New Roman" w:hAnsi="Times New Roman" w:cs="Times New Roman"/>
           <w:b/>
           <w:color w:val="BFBFBF" w:themeColor="background1" w:themeShade="BF"/>
-          <w:sz w:val="32"/>
-          <w:szCs w:val="32"/>
+          <w:sz w:val="20"/>
+          <w:szCs w:val="20"/>
         </w:rPr>
       </w:pPr>
     </w:p>
@@ -2022,6 +2008,8 @@
       <w:pPr>
         <w:rPr>
           <w:rFonts w:ascii="Times New Roman" w:hAnsi="Times New Roman" w:cs="Times New Roman"/>
+          <w:sz w:val="20"/>
+          <w:szCs w:val="20"/>
         </w:rPr>
       </w:pPr>
     </w:p>
@@ -2311,6 +2299,8 @@
       <w:pPr>
         <w:rPr>
           <w:rFonts w:ascii="Times New Roman" w:hAnsi="Times New Roman" w:cs="Times New Roman"/>
+          <w:sz w:val="20"/>
+          <w:szCs w:val="20"/>
         </w:rPr>
       </w:pPr>
     </w:p>
@@ -3787,7 +3777,7 @@
 </file>
 
 <file path=customXml/itemProps2.xml><?xml version="1.0" encoding="utf-8"?>
-<ds:datastoreItem xmlns:ds="http://schemas.openxmlformats.org/officeDocument/2006/customXml" ds:itemID="{A2DDA097-F24C-F441-962C-C82E741C5BF0}">
+<ds:datastoreItem xmlns:ds="http://schemas.openxmlformats.org/officeDocument/2006/customXml" ds:itemID="{DF1B7B3E-9D49-9B41-8B41-6455B8BE4D9A}">
   <ds:schemaRefs>
     <ds:schemaRef ds:uri="http://schemas.openxmlformats.org/officeDocument/2006/bibliography"/>
   </ds:schemaRefs>

</xml_diff>